<commit_message>
beast and week's hall and demo
</commit_message>
<xml_diff>
--- a/manhattan_bridge/planning/Task3_instrumentation-plan.docx
+++ b/manhattan_bridge/planning/Task3_instrumentation-plan.docx
@@ -1,6 +1,6 @@
 
 <file path=word/document.xml><?xml version="1.0" encoding="utf-8"?>
-<w:document xmlns:wpc="http://schemas.microsoft.com/office/word/2010/wordprocessingCanvas" xmlns:mc="http://schemas.openxmlformats.org/markup-compatibility/2006" xmlns:o="urn:schemas-microsoft-com:office:office" xmlns:r="http://schemas.openxmlformats.org/officeDocument/2006/relationships" xmlns:m="http://schemas.openxmlformats.org/officeDocument/2006/math" xmlns:v="urn:schemas-microsoft-com:vml" xmlns:wp14="http://schemas.microsoft.com/office/word/2010/wordprocessingDrawing" xmlns:wp="http://schemas.openxmlformats.org/drawingml/2006/wordprocessingDrawing" xmlns:w10="urn:schemas-microsoft-com:office:word" xmlns:w="http://schemas.openxmlformats.org/wordprocessingml/2006/main" xmlns:w14="http://schemas.microsoft.com/office/word/2010/wordml" xmlns:wpg="http://schemas.microsoft.com/office/word/2010/wordprocessingGroup" xmlns:wpi="http://schemas.microsoft.com/office/word/2010/wordprocessingInk" xmlns:wne="http://schemas.microsoft.com/office/word/2006/wordml" xmlns:wps="http://schemas.microsoft.com/office/word/2010/wordprocessingShape" mc:Ignorable="w14 wp14">
+<w:document xmlns:wpc="http://schemas.microsoft.com/office/word/2010/wordprocessingCanvas" xmlns:cx="http://schemas.microsoft.com/office/drawing/2014/chartex" xmlns:cx1="http://schemas.microsoft.com/office/drawing/2015/9/8/chartex" xmlns:cx2="http://schemas.microsoft.com/office/drawing/2015/10/21/chartex" xmlns:cx3="http://schemas.microsoft.com/office/drawing/2016/5/9/chartex" xmlns:cx4="http://schemas.microsoft.com/office/drawing/2016/5/10/chartex" xmlns:cx5="http://schemas.microsoft.com/office/drawing/2016/5/11/chartex" xmlns:cx6="http://schemas.microsoft.com/office/drawing/2016/5/12/chartex" xmlns:cx7="http://schemas.microsoft.com/office/drawing/2016/5/13/chartex" xmlns:cx8="http://schemas.microsoft.com/office/drawing/2016/5/14/chartex" xmlns:mc="http://schemas.openxmlformats.org/markup-compatibility/2006" xmlns:aink="http://schemas.microsoft.com/office/drawing/2016/ink" xmlns:am3d="http://schemas.microsoft.com/office/drawing/2017/model3d" xmlns:o="urn:schemas-microsoft-com:office:office" xmlns:r="http://schemas.openxmlformats.org/officeDocument/2006/relationships" xmlns:m="http://schemas.openxmlformats.org/officeDocument/2006/math" xmlns:v="urn:schemas-microsoft-com:vml" xmlns:wp14="http://schemas.microsoft.com/office/word/2010/wordprocessingDrawing" xmlns:wp="http://schemas.openxmlformats.org/drawingml/2006/wordprocessingDrawing" xmlns:w10="urn:schemas-microsoft-com:office:word" xmlns:w="http://schemas.openxmlformats.org/wordprocessingml/2006/main" xmlns:w14="http://schemas.microsoft.com/office/word/2010/wordml" xmlns:w15="http://schemas.microsoft.com/office/word/2012/wordml" xmlns:w16cid="http://schemas.microsoft.com/office/word/2016/wordml/cid" xmlns:w16se="http://schemas.microsoft.com/office/word/2015/wordml/symex" xmlns:wpg="http://schemas.microsoft.com/office/word/2010/wordprocessingGroup" xmlns:wpi="http://schemas.microsoft.com/office/word/2010/wordprocessingInk" xmlns:wne="http://schemas.microsoft.com/office/word/2006/wordml" xmlns:wps="http://schemas.microsoft.com/office/word/2010/wordprocessingShape" mc:Ignorable="w14 w15 w16se w16cid wp14">
   <w:body>
     <w:p>
       <w:pPr>
@@ -77,8 +77,6 @@
         </w:rPr>
         <w:t>Task 3 Instrumentation Plan</w:t>
       </w:r>
-      <w:bookmarkStart w:id="0" w:name="_GoBack"/>
-      <w:bookmarkEnd w:id="0"/>
     </w:p>
     <w:p>
       <w:r>
@@ -248,13 +246,120 @@
       </w:pPr>
       <w:r>
         <w:rPr>
-          <w:noProof/>
+          <w:b/>
+          <w:bCs/>
+          <w:noProof/>
+          <w:color w:val="4F81BD" w:themeColor="accent1"/>
         </w:rPr>
         <w:drawing>
-          <wp:inline distT="0" distB="0" distL="0" distR="0" wp14:anchorId="0EF0FC69" wp14:editId="59AFEC57">
-            <wp:extent cx="5943600" cy="1983105"/>
+          <wp:inline distT="0" distB="0" distL="0" distR="0" wp14:anchorId="2908A760" wp14:editId="4C09D80E">
+            <wp:extent cx="5934075" cy="1924050"/>
+            <wp:effectExtent l="0" t="0" r="9525" b="0"/>
+            <wp:docPr id="37" name="Picture 37"/>
+            <wp:cNvGraphicFramePr>
+              <a:graphicFrameLocks xmlns:a="http://schemas.openxmlformats.org/drawingml/2006/main" noChangeAspect="1"/>
+            </wp:cNvGraphicFramePr>
+            <a:graphic xmlns:a="http://schemas.openxmlformats.org/drawingml/2006/main">
+              <a:graphicData uri="http://schemas.openxmlformats.org/drawingml/2006/picture">
+                <pic:pic xmlns:pic="http://schemas.openxmlformats.org/drawingml/2006/picture">
+                  <pic:nvPicPr>
+                    <pic:cNvPr id="0" name="Picture 6"/>
+                    <pic:cNvPicPr>
+                      <a:picLocks noChangeAspect="1" noChangeArrowheads="1"/>
+                    </pic:cNvPicPr>
+                  </pic:nvPicPr>
+                  <pic:blipFill>
+                    <a:blip r:embed="rId5" cstate="print">
+                      <a:extLst>
+                        <a:ext uri="{28A0092B-C50C-407E-A947-70E740481C1C}">
+                          <a14:useLocalDpi xmlns:a14="http://schemas.microsoft.com/office/drawing/2010/main" val="0"/>
+                        </a:ext>
+                      </a:extLst>
+                    </a:blip>
+                    <a:srcRect/>
+                    <a:stretch>
+                      <a:fillRect/>
+                    </a:stretch>
+                  </pic:blipFill>
+                  <pic:spPr bwMode="auto">
+                    <a:xfrm>
+                      <a:off x="0" y="0"/>
+                      <a:ext cx="5934075" cy="1924050"/>
+                    </a:xfrm>
+                    <a:prstGeom prst="rect">
+                      <a:avLst/>
+                    </a:prstGeom>
+                    <a:noFill/>
+                    <a:ln>
+                      <a:noFill/>
+                    </a:ln>
+                  </pic:spPr>
+                </pic:pic>
+              </a:graphicData>
+            </a:graphic>
+          </wp:inline>
+        </w:drawing>
+      </w:r>
+      <w:bookmarkStart w:id="0" w:name="_GoBack"/>
+      <w:bookmarkEnd w:id="0"/>
+    </w:p>
+    <w:p>
+      <w:pPr>
+        <w:pStyle w:val="Caption"/>
+        <w:jc w:val="center"/>
+      </w:pPr>
+      <w:r>
+        <w:t xml:space="preserve">Figure </w:t>
+      </w:r>
+      <w:r>
+        <w:rPr>
+          <w:noProof/>
+        </w:rPr>
+        <w:fldChar w:fldCharType="begin"/>
+      </w:r>
+      <w:r>
+        <w:rPr>
+          <w:noProof/>
+        </w:rPr>
+        <w:instrText xml:space="preserve"> SEQ Figure \* ARABIC </w:instrText>
+      </w:r>
+      <w:r>
+        <w:rPr>
+          <w:noProof/>
+        </w:rPr>
+        <w:fldChar w:fldCharType="separate"/>
+      </w:r>
+      <w:r>
+        <w:rPr>
+          <w:noProof/>
+        </w:rPr>
+        <w:t>1</w:t>
+      </w:r>
+      <w:r>
+        <w:rPr>
+          <w:noProof/>
+        </w:rPr>
+        <w:fldChar w:fldCharType="end"/>
+      </w:r>
+      <w:r>
+        <w:t>: Instrumentation Layout for Global Response Monitoring</w:t>
+      </w:r>
+    </w:p>
+    <w:p>
+      <w:pPr>
+        <w:keepNext/>
+        <w:jc w:val="center"/>
+      </w:pPr>
+      <w:r>
+        <w:rPr>
+          <w:noProof/>
+        </w:rPr>
+        <w:lastRenderedPageBreak/>
+        <w:drawing>
+          <wp:inline distT="0" distB="0" distL="0" distR="0" wp14:anchorId="11D79E95" wp14:editId="4139DE0E">
+            <wp:extent cx="5943600" cy="1811655"/>
             <wp:effectExtent l="0" t="0" r="0" b="0"/>
-            <wp:docPr id="1" name="Picture 1"/>
+            <wp:docPr id="2" name="Picture 2"/>
             <wp:cNvGraphicFramePr>
               <a:graphicFrameLocks xmlns:a="http://schemas.openxmlformats.org/drawingml/2006/main" noChangeAspect="1"/>
             </wp:cNvGraphicFramePr>
@@ -274,7 +379,7 @@
                   <pic:spPr>
                     <a:xfrm>
                       <a:off x="0" y="0"/>
-                      <a:ext cx="5943600" cy="1983105"/>
+                      <a:ext cx="5943600" cy="1811655"/>
                     </a:xfrm>
                     <a:prstGeom prst="rect">
                       <a:avLst/>
@@ -295,16 +400,67 @@
       <w:r>
         <w:t xml:space="preserve">Figure </w:t>
       </w:r>
-      <w:fldSimple w:instr=" SEQ Figure \* ARABIC ">
-        <w:r>
-          <w:rPr>
-            <w:noProof/>
-          </w:rPr>
-          <w:t>1</w:t>
-        </w:r>
-      </w:fldSimple>
-      <w:r>
-        <w:t>: Instrumentation Layout for Global Response Monitoring</w:t>
+      <w:r>
+        <w:rPr>
+          <w:noProof/>
+        </w:rPr>
+        <w:fldChar w:fldCharType="begin"/>
+      </w:r>
+      <w:r>
+        <w:rPr>
+          <w:noProof/>
+        </w:rPr>
+        <w:instrText xml:space="preserve"> SEQ Figure \* ARABIC </w:instrText>
+      </w:r>
+      <w:r>
+        <w:rPr>
+          <w:noProof/>
+        </w:rPr>
+        <w:fldChar w:fldCharType="separate"/>
+      </w:r>
+      <w:r>
+        <w:rPr>
+          <w:noProof/>
+        </w:rPr>
+        <w:t>2</w:t>
+      </w:r>
+      <w:r>
+        <w:rPr>
+          <w:noProof/>
+        </w:rPr>
+        <w:fldChar w:fldCharType="end"/>
+      </w:r>
+      <w:r>
+        <w:t>: Typical Gauge Mounting Locations</w:t>
+      </w:r>
+    </w:p>
+    <w:p>
+      <w:r>
+        <w:t xml:space="preserve">Gauges will also be installed at locations that have demonstrated to be prone to fatigue cracking. These cracks have occurred where the transit beams frame into the floor girder, as detailed in the figure below. </w:t>
+      </w:r>
+      <w:r>
+        <w:t xml:space="preserve">The connection detail features a stiffener plate terminating in the web of the floor girder, thereby applying large out-of-plane forces on the web. In some locations the stiffener plate has been replaced with one </w:t>
+      </w:r>
+      <w:r>
+        <w:t>that connects in</w:t>
+      </w:r>
+      <w:r>
+        <w:t xml:space="preserve">to the bottom flange. </w:t>
+      </w:r>
+      <w:r>
+        <w:t>Gauges will be installed in l</w:t>
+      </w:r>
+      <w:r>
+        <w:t>ocations where cracking has been recorded as well as l</w:t>
+      </w:r>
+      <w:r>
+        <w:t xml:space="preserve">ocations with both the original detail and the retrofit to provide comparison. </w:t>
+      </w:r>
+      <w:r>
+        <w:t xml:space="preserve">Responses at these locations will serve to monitor crack growth/formation resulting from dynamic loading and assess the performance of previously implemented retrofits.  </w:t>
+      </w:r>
+      <w:r>
+        <w:t xml:space="preserve">A total of 8 gauges will be installed for monitoring fatigue cracks. </w:t>
       </w:r>
     </w:p>
     <w:p>
@@ -316,12 +472,11 @@
         <w:rPr>
           <w:noProof/>
         </w:rPr>
-        <w:lastRenderedPageBreak/>
         <w:drawing>
-          <wp:inline distT="0" distB="0" distL="0" distR="0" wp14:anchorId="11D79E95" wp14:editId="4139DE0E">
-            <wp:extent cx="5943600" cy="1811655"/>
-            <wp:effectExtent l="0" t="0" r="0" b="0"/>
-            <wp:docPr id="2" name="Picture 2"/>
+          <wp:inline distT="0" distB="0" distL="0" distR="0" wp14:anchorId="785027BE" wp14:editId="5E0CB449">
+            <wp:extent cx="4442460" cy="3383280"/>
+            <wp:effectExtent l="0" t="0" r="0" b="7620"/>
+            <wp:docPr id="8" name="Picture 8"/>
             <wp:cNvGraphicFramePr>
               <a:graphicFrameLocks xmlns:a="http://schemas.openxmlformats.org/drawingml/2006/main" noChangeAspect="1"/>
             </wp:cNvGraphicFramePr>
@@ -341,101 +496,6 @@
                   <pic:spPr>
                     <a:xfrm>
                       <a:off x="0" y="0"/>
-                      <a:ext cx="5943600" cy="1811655"/>
-                    </a:xfrm>
-                    <a:prstGeom prst="rect">
-                      <a:avLst/>
-                    </a:prstGeom>
-                  </pic:spPr>
-                </pic:pic>
-              </a:graphicData>
-            </a:graphic>
-          </wp:inline>
-        </w:drawing>
-      </w:r>
-    </w:p>
-    <w:p>
-      <w:pPr>
-        <w:pStyle w:val="Caption"/>
-        <w:jc w:val="center"/>
-      </w:pPr>
-      <w:r>
-        <w:t xml:space="preserve">Figure </w:t>
-      </w:r>
-      <w:fldSimple w:instr=" SEQ Figure \* ARABIC ">
-        <w:r>
-          <w:rPr>
-            <w:noProof/>
-          </w:rPr>
-          <w:t>2</w:t>
-        </w:r>
-      </w:fldSimple>
-      <w:r>
-        <w:t>: Typical Gauge Mounting Locations</w:t>
-      </w:r>
-    </w:p>
-    <w:p>
-      <w:r>
-        <w:t xml:space="preserve">Gauges will also be installed at locations that have demonstrated to be prone to fatigue cracking. These cracks have occurred where the transit beams frame into the floor girder, as detailed in the figure below. </w:t>
-      </w:r>
-      <w:r>
-        <w:t xml:space="preserve">The connection detail features a stiffener plate terminating in the web of the floor girder, thereby applying large out-of-plane forces on the web. In some locations the stiffener plate has been replaced with one </w:t>
-      </w:r>
-      <w:r>
-        <w:t>that connects in</w:t>
-      </w:r>
-      <w:r>
-        <w:t xml:space="preserve">to the bottom flange. </w:t>
-      </w:r>
-      <w:r>
-        <w:t>Gauges will be installed in l</w:t>
-      </w:r>
-      <w:r>
-        <w:t>ocations where cracking has been recorded as well as l</w:t>
-      </w:r>
-      <w:r>
-        <w:t xml:space="preserve">ocations with both the original detail and the retrofit to provide comparison. </w:t>
-      </w:r>
-      <w:r>
-        <w:t xml:space="preserve">Responses at these locations will serve to monitor crack growth/formation resulting from dynamic loading and assess the performance of previously implemented retrofits.  </w:t>
-      </w:r>
-      <w:r>
-        <w:t xml:space="preserve">A total of 8 gauges will be installed for monitoring fatigue cracks. </w:t>
-      </w:r>
-    </w:p>
-    <w:p>
-      <w:pPr>
-        <w:keepNext/>
-        <w:jc w:val="center"/>
-      </w:pPr>
-      <w:r>
-        <w:rPr>
-          <w:noProof/>
-        </w:rPr>
-        <w:drawing>
-          <wp:inline distT="0" distB="0" distL="0" distR="0" wp14:anchorId="785027BE" wp14:editId="5E0CB449">
-            <wp:extent cx="4442460" cy="3383280"/>
-            <wp:effectExtent l="0" t="0" r="0" b="7620"/>
-            <wp:docPr id="8" name="Picture 8"/>
-            <wp:cNvGraphicFramePr>
-              <a:graphicFrameLocks xmlns:a="http://schemas.openxmlformats.org/drawingml/2006/main" noChangeAspect="1"/>
-            </wp:cNvGraphicFramePr>
-            <a:graphic xmlns:a="http://schemas.openxmlformats.org/drawingml/2006/main">
-              <a:graphicData uri="http://schemas.openxmlformats.org/drawingml/2006/picture">
-                <pic:pic xmlns:pic="http://schemas.openxmlformats.org/drawingml/2006/picture">
-                  <pic:nvPicPr>
-                    <pic:cNvPr id="0" name=""/>
-                    <pic:cNvPicPr/>
-                  </pic:nvPicPr>
-                  <pic:blipFill>
-                    <a:blip r:embed="rId8"/>
-                    <a:stretch>
-                      <a:fillRect/>
-                    </a:stretch>
-                  </pic:blipFill>
-                  <pic:spPr>
-                    <a:xfrm>
-                      <a:off x="0" y="0"/>
                       <a:ext cx="4442460" cy="3383280"/>
                     </a:xfrm>
                     <a:prstGeom prst="rect">
@@ -457,30 +517,14 @@
       <w:r>
         <w:t xml:space="preserve">Figure </w:t>
       </w:r>
-      <w:r>
-        <w:fldChar w:fldCharType="begin"/>
-      </w:r>
-      <w:r>
-        <w:instrText xml:space="preserve"> SEQ </w:instrText>
-      </w:r>
-      <w:r>
-        <w:instrText xml:space="preserve">Figure \* ARABIC </w:instrText>
-      </w:r>
-      <w:r>
-        <w:fldChar w:fldCharType="separate"/>
-      </w:r>
-      <w:r>
-        <w:rPr>
-          <w:noProof/>
-        </w:rPr>
-        <w:t>3</w:t>
-      </w:r>
-      <w:r>
-        <w:rPr>
-          <w:noProof/>
-        </w:rPr>
-        <w:fldChar w:fldCharType="end"/>
-      </w:r>
+      <w:fldSimple w:instr=" SEQ Figure \* ARABIC ">
+        <w:r>
+          <w:rPr>
+            <w:noProof/>
+          </w:rPr>
+          <w:t>3</w:t>
+        </w:r>
+      </w:fldSimple>
       <w:r>
         <w:t>: Instrumen</w:t>
       </w:r>
@@ -520,7 +564,7 @@
                     <pic:cNvPicPr/>
                   </pic:nvPicPr>
                   <pic:blipFill rotWithShape="1">
-                    <a:blip r:embed="rId9">
+                    <a:blip r:embed="rId8">
                       <a:extLst>
                         <a:ext uri="{28A0092B-C50C-407E-A947-70E740481C1C}">
                           <a14:useLocalDpi xmlns:a14="http://schemas.microsoft.com/office/drawing/2010/main" val="0"/>
@@ -579,7 +623,7 @@
                     <pic:cNvPicPr/>
                   </pic:nvPicPr>
                   <pic:blipFill>
-                    <a:blip r:embed="rId10"/>
+                    <a:blip r:embed="rId9"/>
                     <a:stretch>
                       <a:fillRect/>
                     </a:stretch>
@@ -616,17 +660,38 @@
         <w:pStyle w:val="Caption"/>
       </w:pPr>
       <w:r>
-        <w:lastRenderedPageBreak/>
         <w:t xml:space="preserve">Figure </w:t>
       </w:r>
-      <w:fldSimple w:instr=" SEQ Figure \* ARABIC ">
-        <w:r>
-          <w:rPr>
-            <w:noProof/>
-          </w:rPr>
-          <w:t>4</w:t>
-        </w:r>
-      </w:fldSimple>
+      <w:r>
+        <w:rPr>
+          <w:noProof/>
+        </w:rPr>
+        <w:fldChar w:fldCharType="begin"/>
+      </w:r>
+      <w:r>
+        <w:rPr>
+          <w:noProof/>
+        </w:rPr>
+        <w:instrText xml:space="preserve"> SEQ Figure \* ARABIC </w:instrText>
+      </w:r>
+      <w:r>
+        <w:rPr>
+          <w:noProof/>
+        </w:rPr>
+        <w:fldChar w:fldCharType="separate"/>
+      </w:r>
+      <w:r>
+        <w:rPr>
+          <w:noProof/>
+        </w:rPr>
+        <w:t>4</w:t>
+      </w:r>
+      <w:r>
+        <w:rPr>
+          <w:noProof/>
+        </w:rPr>
+        <w:fldChar w:fldCharType="end"/>
+      </w:r>
       <w:r>
         <w:t xml:space="preserve">: </w:t>
       </w:r>
@@ -639,17 +704,38 @@
         <w:pStyle w:val="Caption"/>
       </w:pPr>
       <w:r>
-        <w:lastRenderedPageBreak/>
         <w:t xml:space="preserve">Figure </w:t>
       </w:r>
-      <w:fldSimple w:instr=" SEQ Figure \* ARABIC ">
-        <w:r>
-          <w:rPr>
-            <w:noProof/>
-          </w:rPr>
-          <w:t>5</w:t>
-        </w:r>
-      </w:fldSimple>
+      <w:r>
+        <w:rPr>
+          <w:noProof/>
+        </w:rPr>
+        <w:fldChar w:fldCharType="begin"/>
+      </w:r>
+      <w:r>
+        <w:rPr>
+          <w:noProof/>
+        </w:rPr>
+        <w:instrText xml:space="preserve"> SEQ Figure \* ARABIC </w:instrText>
+      </w:r>
+      <w:r>
+        <w:rPr>
+          <w:noProof/>
+        </w:rPr>
+        <w:fldChar w:fldCharType="separate"/>
+      </w:r>
+      <w:r>
+        <w:rPr>
+          <w:noProof/>
+        </w:rPr>
+        <w:t>5</w:t>
+      </w:r>
+      <w:r>
+        <w:rPr>
+          <w:noProof/>
+        </w:rPr>
+        <w:fldChar w:fldCharType="end"/>
+      </w:r>
       <w:r>
         <w:t xml:space="preserve">: </w:t>
       </w:r>
@@ -698,7 +784,7 @@
                     <pic:cNvPicPr/>
                   </pic:nvPicPr>
                   <pic:blipFill>
-                    <a:blip r:embed="rId11"/>
+                    <a:blip r:embed="rId10"/>
                     <a:stretch>
                       <a:fillRect/>
                     </a:stretch>
@@ -732,8 +818,8 @@
 </file>
 
 <file path=word/numbering.xml><?xml version="1.0" encoding="utf-8"?>
-<w:numbering xmlns:wpc="http://schemas.microsoft.com/office/word/2010/wordprocessingCanvas" xmlns:mc="http://schemas.openxmlformats.org/markup-compatibility/2006" xmlns:o="urn:schemas-microsoft-com:office:office" xmlns:r="http://schemas.openxmlformats.org/officeDocument/2006/relationships" xmlns:m="http://schemas.openxmlformats.org/officeDocument/2006/math" xmlns:v="urn:schemas-microsoft-com:vml" xmlns:wp14="http://schemas.microsoft.com/office/word/2010/wordprocessingDrawing" xmlns:wp="http://schemas.openxmlformats.org/drawingml/2006/wordprocessingDrawing" xmlns:w10="urn:schemas-microsoft-com:office:word" xmlns:w="http://schemas.openxmlformats.org/wordprocessingml/2006/main" xmlns:w14="http://schemas.microsoft.com/office/word/2010/wordml" xmlns:wpg="http://schemas.microsoft.com/office/word/2010/wordprocessingGroup" xmlns:wpi="http://schemas.microsoft.com/office/word/2010/wordprocessingInk" xmlns:wne="http://schemas.microsoft.com/office/word/2006/wordml" xmlns:wps="http://schemas.microsoft.com/office/word/2010/wordprocessingShape" mc:Ignorable="w14 wp14">
-  <w:abstractNum w:abstractNumId="0">
+<w:numbering xmlns:wpc="http://schemas.microsoft.com/office/word/2010/wordprocessingCanvas" xmlns:cx="http://schemas.microsoft.com/office/drawing/2014/chartex" xmlns:cx1="http://schemas.microsoft.com/office/drawing/2015/9/8/chartex" xmlns:cx2="http://schemas.microsoft.com/office/drawing/2015/10/21/chartex" xmlns:cx3="http://schemas.microsoft.com/office/drawing/2016/5/9/chartex" xmlns:cx4="http://schemas.microsoft.com/office/drawing/2016/5/10/chartex" xmlns:cx5="http://schemas.microsoft.com/office/drawing/2016/5/11/chartex" xmlns:cx6="http://schemas.microsoft.com/office/drawing/2016/5/12/chartex" xmlns:cx7="http://schemas.microsoft.com/office/drawing/2016/5/13/chartex" xmlns:cx8="http://schemas.microsoft.com/office/drawing/2016/5/14/chartex" xmlns:mc="http://schemas.openxmlformats.org/markup-compatibility/2006" xmlns:aink="http://schemas.microsoft.com/office/drawing/2016/ink" xmlns:am3d="http://schemas.microsoft.com/office/drawing/2017/model3d" xmlns:o="urn:schemas-microsoft-com:office:office" xmlns:r="http://schemas.openxmlformats.org/officeDocument/2006/relationships" xmlns:m="http://schemas.openxmlformats.org/officeDocument/2006/math" xmlns:v="urn:schemas-microsoft-com:vml" xmlns:wp14="http://schemas.microsoft.com/office/word/2010/wordprocessingDrawing" xmlns:wp="http://schemas.openxmlformats.org/drawingml/2006/wordprocessingDrawing" xmlns:w10="urn:schemas-microsoft-com:office:word" xmlns:w="http://schemas.openxmlformats.org/wordprocessingml/2006/main" xmlns:w14="http://schemas.microsoft.com/office/word/2010/wordml" xmlns:w15="http://schemas.microsoft.com/office/word/2012/wordml" xmlns:w16cid="http://schemas.microsoft.com/office/word/2016/wordml/cid" xmlns:w16se="http://schemas.microsoft.com/office/word/2015/wordml/symex" xmlns:wpg="http://schemas.microsoft.com/office/word/2010/wordprocessingGroup" xmlns:wpi="http://schemas.microsoft.com/office/word/2010/wordprocessingInk" xmlns:wne="http://schemas.microsoft.com/office/word/2006/wordml" xmlns:wps="http://schemas.microsoft.com/office/word/2010/wordprocessingShape" mc:Ignorable="w14 w15 w16se w16cid wp14">
+  <w:abstractNum w:abstractNumId="0" w15:restartNumberingAfterBreak="0">
     <w:nsid w:val="50AA4B78"/>
     <w:multiLevelType w:val="hybridMultilevel"/>
     <w:tmpl w:val="EB7C8982"/>
@@ -853,7 +939,7 @@
 </file>
 
 <file path=word/styles.xml><?xml version="1.0" encoding="utf-8"?>
-<w:styles xmlns:mc="http://schemas.openxmlformats.org/markup-compatibility/2006" xmlns:r="http://schemas.openxmlformats.org/officeDocument/2006/relationships" xmlns:w="http://schemas.openxmlformats.org/wordprocessingml/2006/main" xmlns:w14="http://schemas.microsoft.com/office/word/2010/wordml" mc:Ignorable="w14">
+<w:styles xmlns:mc="http://schemas.openxmlformats.org/markup-compatibility/2006" xmlns:r="http://schemas.openxmlformats.org/officeDocument/2006/relationships" xmlns:w="http://schemas.openxmlformats.org/wordprocessingml/2006/main" xmlns:w14="http://schemas.microsoft.com/office/word/2010/wordml" xmlns:w15="http://schemas.microsoft.com/office/word/2012/wordml" xmlns:w16cid="http://schemas.microsoft.com/office/word/2016/wordml/cid" xmlns:w16se="http://schemas.microsoft.com/office/word/2015/wordml/symex" mc:Ignorable="w14 w15 w16se w16cid">
   <w:docDefaults>
     <w:rPrDefault>
       <w:rPr>
@@ -869,410 +955,382 @@
       </w:pPr>
     </w:pPrDefault>
   </w:docDefaults>
-  <w:latentStyles w:defLockedState="0" w:defUIPriority="99" w:defSemiHidden="1" w:defUnhideWhenUsed="1" w:defQFormat="0" w:count="267">
-    <w:lsdException w:name="Normal" w:semiHidden="0" w:uiPriority="0" w:unhideWhenUsed="0" w:qFormat="1"/>
-    <w:lsdException w:name="heading 1" w:semiHidden="0" w:uiPriority="9" w:unhideWhenUsed="0" w:qFormat="1"/>
-    <w:lsdException w:name="heading 2" w:uiPriority="9" w:qFormat="1"/>
-    <w:lsdException w:name="heading 3" w:uiPriority="9" w:qFormat="1"/>
-    <w:lsdException w:name="heading 4" w:uiPriority="9" w:qFormat="1"/>
-    <w:lsdException w:name="heading 5" w:uiPriority="9" w:qFormat="1"/>
-    <w:lsdException w:name="heading 6" w:uiPriority="9" w:qFormat="1"/>
-    <w:lsdException w:name="heading 7" w:uiPriority="9" w:qFormat="1"/>
-    <w:lsdException w:name="heading 8" w:uiPriority="9" w:qFormat="1"/>
-    <w:lsdException w:name="heading 9" w:uiPriority="9" w:qFormat="1"/>
-    <w:lsdException w:name="toc 1" w:uiPriority="39"/>
-    <w:lsdException w:name="toc 2" w:uiPriority="39"/>
-    <w:lsdException w:name="toc 3" w:uiPriority="39"/>
-    <w:lsdException w:name="toc 4" w:uiPriority="39"/>
-    <w:lsdException w:name="toc 5" w:uiPriority="39"/>
-    <w:lsdException w:name="toc 6" w:uiPriority="39"/>
-    <w:lsdException w:name="toc 7" w:uiPriority="39"/>
-    <w:lsdException w:name="toc 8" w:uiPriority="39"/>
-    <w:lsdException w:name="toc 9" w:uiPriority="39"/>
-    <w:lsdException w:name="caption" w:uiPriority="35" w:qFormat="1"/>
-    <w:lsdException w:name="Title" w:semiHidden="0" w:uiPriority="10" w:unhideWhenUsed="0" w:qFormat="1"/>
-    <w:lsdException w:name="Default Paragraph Font" w:uiPriority="1"/>
-    <w:lsdException w:name="Subtitle" w:semiHidden="0" w:uiPriority="11" w:unhideWhenUsed="0" w:qFormat="1"/>
-    <w:lsdException w:name="Strong" w:semiHidden="0" w:uiPriority="22" w:unhideWhenUsed="0" w:qFormat="1"/>
-    <w:lsdException w:name="Emphasis" w:semiHidden="0" w:uiPriority="20" w:unhideWhenUsed="0" w:qFormat="1"/>
-    <w:lsdException w:name="Table Grid" w:semiHidden="0" w:uiPriority="59" w:unhideWhenUsed="0"/>
-    <w:lsdException w:name="Placeholder Text" w:unhideWhenUsed="0"/>
-    <w:lsdException w:name="No Spacing" w:semiHidden="0" w:uiPriority="1" w:unhideWhenUsed="0" w:qFormat="1"/>
-    <w:lsdException w:name="Light Shading" w:semiHidden="0" w:uiPriority="60" w:unhideWhenUsed="0"/>
-    <w:lsdException w:name="Light List" w:semiHidden="0" w:uiPriority="61" w:unhideWhenUsed="0"/>
-    <w:lsdException w:name="Light Grid" w:semiHidden="0" w:uiPriority="62" w:unhideWhenUsed="0"/>
-    <w:lsdException w:name="Medium Shading 1" w:semiHidden="0" w:uiPriority="63" w:unhideWhenUsed="0"/>
-    <w:lsdException w:name="Medium Shading 2" w:semiHidden="0" w:uiPriority="64" w:unhideWhenUsed="0"/>
-    <w:lsdException w:name="Medium List 1" w:semiHidden="0" w:uiPriority="65" w:unhideWhenUsed="0"/>
-    <w:lsdException w:name="Medium List 2" w:semiHidden="0" w:uiPriority="66" w:unhideWhenUsed="0"/>
-    <w:lsdException w:name="Medium Grid 1" w:semiHidden="0" w:uiPriority="67" w:unhideWhenUsed="0"/>
-    <w:lsdException w:name="Medium Grid 2" w:semiHidden="0" w:uiPriority="68" w:unhideWhenUsed="0"/>
-    <w:lsdException w:name="Medium Grid 3" w:semiHidden="0" w:uiPriority="69" w:unhideWhenUsed="0"/>
-    <w:lsdException w:name="Dark List" w:semiHidden="0" w:uiPriority="70" w:unhideWhenUsed="0"/>
-    <w:lsdException w:name="Colorful Shading" w:semiHidden="0" w:uiPriority="71" w:unhideWhenUsed="0"/>
-    <w:lsdException w:name="Colorful List" w:semiHidden="0" w:uiPriority="72" w:unhideWhenUsed="0"/>
-    <w:lsdException w:name="Colorful Grid" w:semiHidden="0" w:uiPriority="73" w:unhideWhenUsed="0"/>
-    <w:lsdException w:name="Light Shading Accent 1" w:semiHidden="0" w:uiPriority="60" w:unhideWhenUsed="0"/>
-    <w:lsdException w:name="Light List Accent 1" w:semiHidden="0" w:uiPriority="61" w:unhideWhenUsed="0"/>
-    <w:lsdException w:name="Light Grid Accent 1" w:semiHidden="0" w:uiPriority="62" w:unhideWhenUsed="0"/>
-    <w:lsdException w:name="Medium Shading 1 Accent 1" w:semiHidden="0" w:uiPriority="63" w:unhideWhenUsed="0"/>
-    <w:lsdException w:name="Medium Shading 2 Accent 1" w:semiHidden="0" w:uiPriority="64" w:unhideWhenUsed="0"/>
-    <w:lsdException w:name="Medium List 1 Accent 1" w:semiHidden="0" w:uiPriority="65" w:unhideWhenUsed="0"/>
-    <w:lsdException w:name="Revision" w:unhideWhenUsed="0"/>
-    <w:lsdException w:name="List Paragraph" w:semiHidden="0" w:uiPriority="34" w:unhideWhenUsed="0" w:qFormat="1"/>
-    <w:lsdException w:name="Quote" w:semiHidden="0" w:uiPriority="29" w:unhideWhenUsed="0" w:qFormat="1"/>
-    <w:lsdException w:name="Intense Quote" w:semiHidden="0" w:uiPriority="30" w:unhideWhenUsed="0" w:qFormat="1"/>
-    <w:lsdException w:name="Medium List 2 Accent 1" w:semiHidden="0" w:uiPriority="66" w:unhideWhenUsed="0"/>
-    <w:lsdException w:name="Medium Grid 1 Accent 1" w:semiHidden="0" w:uiPriority="67" w:unhideWhenUsed="0"/>
-    <w:lsdException w:name="Medium Grid 2 Accent 1" w:semiHidden="0" w:uiPriority="68" w:unhideWhenUsed="0"/>
-    <w:lsdException w:name="Medium Grid 3 Accent 1" w:semiHidden="0" w:uiPriority="69" w:unhideWhenUsed="0"/>
-    <w:lsdException w:name="Dark List Accent 1" w:semiHidden="0" w:uiPriority="70" w:unhideWhenUsed="0"/>
-    <w:lsdException w:name="Colorful Shading Accent 1" w:semiHidden="0" w:uiPriority="71" w:unhideWhenUsed="0"/>
-    <w:lsdException w:name="Colorful List Accent 1" w:semiHidden="0" w:uiPriority="72" w:unhideWhenUsed="0"/>
-    <w:lsdException w:name="Colorful Grid Accent 1" w:semiHidden="0" w:uiPriority="73" w:unhideWhenUsed="0"/>
-    <w:lsdException w:name="Light Shading Accent 2" w:semiHidden="0" w:uiPriority="60" w:unhideWhenUsed="0"/>
-    <w:lsdException w:name="Light List Accent 2" w:semiHidden="0" w:uiPriority="61" w:unhideWhenUsed="0"/>
-    <w:lsdException w:name="Light Grid Accent 2" w:semiHidden="0" w:uiPriority="62" w:unhideWhenUsed="0"/>
-    <w:lsdException w:name="Medium Shading 1 Accent 2" w:semiHidden="0" w:uiPriority="63" w:unhideWhenUsed="0"/>
-    <w:lsdException w:name="Medium Shading 2 Accent 2" w:semiHidden="0" w:uiPriority="64" w:unhideWhenUsed="0"/>
-    <w:lsdException w:name="Medium List 1 Accent 2" w:semiHidden="0" w:uiPriority="65" w:unhideWhenUsed="0"/>
-    <w:lsdException w:name="Medium List 2 Accent 2" w:semiHidden="0" w:uiPriority="66" w:unhideWhenUsed="0"/>
-    <w:lsdException w:name="Medium Grid 1 Accent 2" w:semiHidden="0" w:uiPriority="67" w:unhideWhenUsed="0"/>
-    <w:lsdException w:name="Medium Grid 2 Accent 2" w:semiHidden="0" w:uiPriority="68" w:unhideWhenUsed="0"/>
-    <w:lsdException w:name="Medium Grid 3 Accent 2" w:semiHidden="0" w:uiPriority="69" w:unhideWhenUsed="0"/>
-    <w:lsdException w:name="Dark List Accent 2" w:semiHidden="0" w:uiPriority="70" w:unhideWhenUsed="0"/>
-    <w:lsdException w:name="Colorful Shading Accent 2" w:semiHidden="0" w:uiPriority="71" w:unhideWhenUsed="0"/>
-    <w:lsdException w:name="Colorful List Accent 2" w:semiHidden="0" w:uiPriority="72" w:unhideWhenUsed="0"/>
-    <w:lsdException w:name="Colorful Grid Accent 2" w:semiHidden="0" w:uiPriority="73" w:unhideWhenUsed="0"/>
-    <w:lsdException w:name="Light Shading Accent 3" w:semiHidden="0" w:uiPriority="60" w:unhideWhenUsed="0"/>
-    <w:lsdException w:name="Light List Accent 3" w:semiHidden="0" w:uiPriority="61" w:unhideWhenUsed="0"/>
-    <w:lsdException w:name="Light Grid Accent 3" w:semiHidden="0" w:uiPriority="62" w:unhideWhenUsed="0"/>
-    <w:lsdException w:name="Medium Shading 1 Accent 3" w:semiHidden="0" w:uiPriority="63" w:unhideWhenUsed="0"/>
-    <w:lsdException w:name="Medium Shading 2 Accent 3" w:semiHidden="0" w:uiPriority="64" w:unhideWhenUsed="0"/>
-    <w:lsdException w:name="Medium List 1 Accent 3" w:semiHidden="0" w:uiPriority="65" w:unhideWhenUsed="0"/>
-    <w:lsdException w:name="Medium List 2 Accent 3" w:semiHidden="0" w:uiPriority="66" w:unhideWhenUsed="0"/>
-    <w:lsdException w:name="Medium Grid 1 Accent 3" w:semiHidden="0" w:uiPriority="67" w:unhideWhenUsed="0"/>
-    <w:lsdException w:name="Medium Grid 2 Accent 3" w:semiHidden="0" w:uiPriority="68" w:unhideWhenUsed="0"/>
-    <w:lsdException w:name="Medium Grid 3 Accent 3" w:semiHidden="0" w:uiPriority="69" w:unhideWhenUsed="0"/>
-    <w:lsdException w:name="Dark List Accent 3" w:semiHidden="0" w:uiPriority="70" w:unhideWhenUsed="0"/>
-    <w:lsdException w:name="Colorful Shading Accent 3" w:semiHidden="0" w:uiPriority="71" w:unhideWhenUsed="0"/>
-    <w:lsdException w:name="Colorful List Accent 3" w:semiHidden="0" w:uiPriority="72" w:unhideWhenUsed="0"/>
-    <w:lsdException w:name="Colorful Grid Accent 3" w:semiHidden="0" w:uiPriority="73" w:unhideWhenUsed="0"/>
-    <w:lsdException w:name="Light Shading Accent 4" w:semiHidden="0" w:uiPriority="60" w:unhideWhenUsed="0"/>
-    <w:lsdException w:name="Light List Accent 4" w:semiHidden="0" w:uiPriority="61" w:unhideWhenUsed="0"/>
-    <w:lsdException w:name="Light Grid Accent 4" w:semiHidden="0" w:uiPriority="62" w:unhideWhenUsed="0"/>
-    <w:lsdException w:name="Medium Shading 1 Accent 4" w:semiHidden="0" w:uiPriority="63" w:unhideWhenUsed="0"/>
-    <w:lsdException w:name="Medium Shading 2 Accent 4" w:semiHidden="0" w:uiPriority="64" w:unhideWhenUsed="0"/>
-    <w:lsdException w:name="Medium List 1 Accent 4" w:semiHidden="0" w:uiPriority="65" w:unhideWhenUsed="0"/>
-    <w:lsdException w:name="Medium List 2 Accent 4" w:semiHidden="0" w:uiPriority="66" w:unhideWhenUsed="0"/>
-    <w:lsdException w:name="Medium Grid 1 Accent 4" w:semiHidden="0" w:uiPriority="67" w:unhideWhenUsed="0"/>
-    <w:lsdException w:name="Medium Grid 2 Accent 4" w:semiHidden="0" w:uiPriority="68" w:unhideWhenUsed="0"/>
-    <w:lsdException w:name="Medium Grid 3 Accent 4" w:semiHidden="0" w:uiPriority="69" w:unhideWhenUsed="0"/>
-    <w:lsdException w:name="Dark List Accent 4" w:semiHidden="0" w:uiPriority="70" w:unhideWhenUsed="0"/>
-    <w:lsdException w:name="Colorful Shading Accent 4" w:semiHidden="0" w:uiPriority="71" w:unhideWhenUsed="0"/>
-    <w:lsdException w:name="Colorful List Accent 4" w:semiHidden="0" w:uiPriority="72" w:unhideWhenUsed="0"/>
-    <w:lsdException w:name="Colorful Grid Accent 4" w:semiHidden="0" w:uiPriority="73" w:unhideWhenUsed="0"/>
-    <w:lsdException w:name="Light Shading Accent 5" w:semiHidden="0" w:uiPriority="60" w:unhideWhenUsed="0"/>
-    <w:lsdException w:name="Light List Accent 5" w:semiHidden="0" w:uiPriority="61" w:unhideWhenUsed="0"/>
-    <w:lsdException w:name="Light Grid Accent 5" w:semiHidden="0" w:uiPriority="62" w:unhideWhenUsed="0"/>
-    <w:lsdException w:name="Medium Shading 1 Accent 5" w:semiHidden="0" w:uiPriority="63" w:unhideWhenUsed="0"/>
-    <w:lsdException w:name="Medium Shading 2 Accent 5" w:semiHidden="0" w:uiPriority="64" w:unhideWhenUsed="0"/>
-    <w:lsdException w:name="Medium List 1 Accent 5" w:semiHidden="0" w:uiPriority="65" w:unhideWhenUsed="0"/>
-    <w:lsdException w:name="Medium List 2 Accent 5" w:semiHidden="0" w:uiPriority="66" w:unhideWhenUsed="0"/>
-    <w:lsdException w:name="Medium Grid 1 Accent 5" w:semiHidden="0" w:uiPriority="67" w:unhideWhenUsed="0"/>
-    <w:lsdException w:name="Medium Grid 2 Accent 5" w:semiHidden="0" w:uiPriority="68" w:unhideWhenUsed="0"/>
-    <w:lsdException w:name="Medium Grid 3 Accent 5" w:semiHidden="0" w:uiPriority="69" w:unhideWhenUsed="0"/>
-    <w:lsdException w:name="Dark List Accent 5" w:semiHidden="0" w:uiPriority="70" w:unhideWhenUsed="0"/>
-    <w:lsdException w:name="Colorful Shading Accent 5" w:semiHidden="0" w:uiPriority="71" w:unhideWhenUsed="0"/>
-    <w:lsdException w:name="Colorful List Accent 5" w:semiHidden="0" w:uiPriority="72" w:unhideWhenUsed="0"/>
-    <w:lsdException w:name="Colorful Grid Accent 5" w:semiHidden="0" w:uiPriority="73" w:unhideWhenUsed="0"/>
-    <w:lsdException w:name="Light Shading Accent 6" w:semiHidden="0" w:uiPriority="60" w:unhideWhenUsed="0"/>
-    <w:lsdException w:name="Light List Accent 6" w:semiHidden="0" w:uiPriority="61" w:unhideWhenUsed="0"/>
-    <w:lsdException w:name="Light Grid Accent 6" w:semiHidden="0" w:uiPriority="62" w:unhideWhenUsed="0"/>
-    <w:lsdException w:name="Medium Shading 1 Accent 6" w:semiHidden="0" w:uiPriority="63" w:unhideWhenUsed="0"/>
-    <w:lsdException w:name="Medium Shading 2 Accent 6" w:semiHidden="0" w:uiPriority="64" w:unhideWhenUsed="0"/>
-    <w:lsdException w:name="Medium List 1 Accent 6" w:semiHidden="0" w:uiPriority="65" w:unhideWhenUsed="0"/>
-    <w:lsdException w:name="Medium List 2 Accent 6" w:semiHidden="0" w:uiPriority="66" w:unhideWhenUsed="0"/>
-    <w:lsdException w:name="Medium Grid 1 Accent 6" w:semiHidden="0" w:uiPriority="67" w:unhideWhenUsed="0"/>
-    <w:lsdException w:name="Medium Grid 2 Accent 6" w:semiHidden="0" w:uiPriority="68" w:unhideWhenUsed="0"/>
-    <w:lsdException w:name="Medium Grid 3 Accent 6" w:semiHidden="0" w:uiPriority="69" w:unhideWhenUsed="0"/>
-    <w:lsdException w:name="Dark List Accent 6" w:semiHidden="0" w:uiPriority="70" w:unhideWhenUsed="0"/>
-    <w:lsdException w:name="Colorful Shading Accent 6" w:semiHidden="0" w:uiPriority="71" w:unhideWhenUsed="0"/>
-    <w:lsdException w:name="Colorful List Accent 6" w:semiHidden="0" w:uiPriority="72" w:unhideWhenUsed="0"/>
-    <w:lsdException w:name="Colorful Grid Accent 6" w:semiHidden="0" w:uiPriority="73" w:unhideWhenUsed="0"/>
-    <w:lsdException w:name="Subtle Emphasis" w:semiHidden="0" w:uiPriority="19" w:unhideWhenUsed="0" w:qFormat="1"/>
-    <w:lsdException w:name="Intense Emphasis" w:semiHidden="0" w:uiPriority="21" w:unhideWhenUsed="0" w:qFormat="1"/>
-    <w:lsdException w:name="Subtle Reference" w:semiHidden="0" w:uiPriority="31" w:unhideWhenUsed="0" w:qFormat="1"/>
-    <w:lsdException w:name="Intense Reference" w:semiHidden="0" w:uiPriority="32" w:unhideWhenUsed="0" w:qFormat="1"/>
-    <w:lsdException w:name="Book Title" w:semiHidden="0" w:uiPriority="33" w:unhideWhenUsed="0" w:qFormat="1"/>
-    <w:lsdException w:name="Bibliography" w:uiPriority="37"/>
-    <w:lsdException w:name="TOC Heading" w:uiPriority="39" w:qFormat="1"/>
-  </w:latentStyles>
-  <w:style w:type="paragraph" w:default="1" w:styleId="Normal">
-    <w:name w:val="Normal"/>
-    <w:qFormat/>
-  </w:style>
-  <w:style w:type="character" w:default="1" w:styleId="DefaultParagraphFont">
-    <w:name w:val="Default Paragraph Font"/>
-    <w:uiPriority w:val="1"/>
-    <w:semiHidden/>
-    <w:unhideWhenUsed/>
-  </w:style>
-  <w:style w:type="table" w:default="1" w:styleId="TableNormal">
-    <w:name w:val="Normal Table"/>
-    <w:uiPriority w:val="99"/>
-    <w:semiHidden/>
-    <w:unhideWhenUsed/>
-    <w:tblPr>
-      <w:tblInd w:w="0" w:type="dxa"/>
-      <w:tblCellMar>
-        <w:top w:w="0" w:type="dxa"/>
-        <w:left w:w="108" w:type="dxa"/>
-        <w:bottom w:w="0" w:type="dxa"/>
-        <w:right w:w="108" w:type="dxa"/>
-      </w:tblCellMar>
-    </w:tblPr>
-  </w:style>
-  <w:style w:type="numbering" w:default="1" w:styleId="NoList">
-    <w:name w:val="No List"/>
-    <w:uiPriority w:val="99"/>
-    <w:semiHidden/>
-    <w:unhideWhenUsed/>
-  </w:style>
-  <w:style w:type="paragraph" w:styleId="BalloonText">
-    <w:name w:val="Balloon Text"/>
-    <w:basedOn w:val="Normal"/>
-    <w:link w:val="BalloonTextChar"/>
-    <w:uiPriority w:val="99"/>
-    <w:semiHidden/>
-    <w:unhideWhenUsed/>
-    <w:rsid w:val="00E95A82"/>
-    <w:pPr>
-      <w:spacing w:after="0" w:line="240" w:lineRule="auto"/>
-    </w:pPr>
-    <w:rPr>
-      <w:rFonts w:ascii="Tahoma" w:hAnsi="Tahoma" w:cs="Tahoma"/>
-      <w:sz w:val="16"/>
-      <w:szCs w:val="16"/>
-    </w:rPr>
-  </w:style>
-  <w:style w:type="character" w:customStyle="1" w:styleId="BalloonTextChar">
-    <w:name w:val="Balloon Text Char"/>
-    <w:basedOn w:val="DefaultParagraphFont"/>
-    <w:link w:val="BalloonText"/>
-    <w:uiPriority w:val="99"/>
-    <w:semiHidden/>
-    <w:rsid w:val="00E95A82"/>
-    <w:rPr>
-      <w:rFonts w:ascii="Tahoma" w:hAnsi="Tahoma" w:cs="Tahoma"/>
-      <w:sz w:val="16"/>
-      <w:szCs w:val="16"/>
-    </w:rPr>
-  </w:style>
-  <w:style w:type="paragraph" w:styleId="NormalWeb">
-    <w:name w:val="Normal (Web)"/>
-    <w:basedOn w:val="Normal"/>
-    <w:uiPriority w:val="99"/>
-    <w:semiHidden/>
-    <w:unhideWhenUsed/>
-    <w:rsid w:val="00E95A82"/>
-    <w:pPr>
-      <w:spacing w:before="100" w:beforeAutospacing="1" w:after="100" w:afterAutospacing="1" w:line="240" w:lineRule="auto"/>
-    </w:pPr>
-    <w:rPr>
-      <w:rFonts w:ascii="Times New Roman" w:eastAsiaTheme="minorEastAsia" w:hAnsi="Times New Roman" w:cs="Times New Roman"/>
-      <w:sz w:val="24"/>
-      <w:szCs w:val="24"/>
-    </w:rPr>
-  </w:style>
-  <w:style w:type="paragraph" w:styleId="Caption">
-    <w:name w:val="caption"/>
-    <w:basedOn w:val="Normal"/>
-    <w:next w:val="Normal"/>
-    <w:uiPriority w:val="35"/>
-    <w:unhideWhenUsed/>
-    <w:qFormat/>
-    <w:rsid w:val="0036048A"/>
-    <w:pPr>
-      <w:spacing w:line="240" w:lineRule="auto"/>
-    </w:pPr>
-    <w:rPr>
-      <w:b/>
-      <w:bCs/>
-      <w:color w:val="4F81BD" w:themeColor="accent1"/>
-      <w:sz w:val="18"/>
-      <w:szCs w:val="18"/>
-    </w:rPr>
-  </w:style>
-  <w:style w:type="paragraph" w:styleId="ListParagraph">
-    <w:name w:val="List Paragraph"/>
-    <w:basedOn w:val="Normal"/>
-    <w:uiPriority w:val="34"/>
-    <w:qFormat/>
-    <w:rsid w:val="00EA1E1E"/>
-    <w:pPr>
-      <w:ind w:left="720"/>
-      <w:contextualSpacing/>
-    </w:pPr>
-  </w:style>
-</w:styles>
-</file>
-
-<file path=word/stylesWithEffects.xml><?xml version="1.0" encoding="utf-8"?>
-<w:styles xmlns:wpc="http://schemas.microsoft.com/office/word/2010/wordprocessingCanvas" xmlns:mc="http://schemas.openxmlformats.org/markup-compatibility/2006" xmlns:o="urn:schemas-microsoft-com:office:office" xmlns:r="http://schemas.openxmlformats.org/officeDocument/2006/relationships" xmlns:m="http://schemas.openxmlformats.org/officeDocument/2006/math" xmlns:v="urn:schemas-microsoft-com:vml" xmlns:wp14="http://schemas.microsoft.com/office/word/2010/wordprocessingDrawing" xmlns:wp="http://schemas.openxmlformats.org/drawingml/2006/wordprocessingDrawing" xmlns:w10="urn:schemas-microsoft-com:office:word" xmlns:w="http://schemas.openxmlformats.org/wordprocessingml/2006/main" xmlns:w14="http://schemas.microsoft.com/office/word/2010/wordml" xmlns:wpg="http://schemas.microsoft.com/office/word/2010/wordprocessingGroup" xmlns:wpi="http://schemas.microsoft.com/office/word/2010/wordprocessingInk" xmlns:wne="http://schemas.microsoft.com/office/word/2006/wordml" xmlns:wps="http://schemas.microsoft.com/office/word/2010/wordprocessingShape" mc:Ignorable="w14 wp14">
-  <w:docDefaults>
-    <w:rPrDefault>
-      <w:rPr>
-        <w:rFonts w:asciiTheme="minorHAnsi" w:eastAsiaTheme="minorHAnsi" w:hAnsiTheme="minorHAnsi" w:cstheme="minorBidi"/>
-        <w:sz w:val="22"/>
-        <w:szCs w:val="22"/>
-        <w:lang w:val="en-US" w:eastAsia="en-US" w:bidi="ar-SA"/>
-      </w:rPr>
-    </w:rPrDefault>
-    <w:pPrDefault>
-      <w:pPr>
-        <w:spacing w:after="200" w:line="276" w:lineRule="auto"/>
-      </w:pPr>
-    </w:pPrDefault>
-  </w:docDefaults>
-  <w:latentStyles w:defLockedState="0" w:defUIPriority="99" w:defSemiHidden="1" w:defUnhideWhenUsed="1" w:defQFormat="0" w:count="267">
-    <w:lsdException w:name="Normal" w:semiHidden="0" w:uiPriority="0" w:unhideWhenUsed="0" w:qFormat="1"/>
-    <w:lsdException w:name="heading 1" w:semiHidden="0" w:uiPriority="9" w:unhideWhenUsed="0" w:qFormat="1"/>
-    <w:lsdException w:name="heading 2" w:uiPriority="9" w:qFormat="1"/>
-    <w:lsdException w:name="heading 3" w:uiPriority="9" w:qFormat="1"/>
-    <w:lsdException w:name="heading 4" w:uiPriority="9" w:qFormat="1"/>
-    <w:lsdException w:name="heading 5" w:uiPriority="9" w:qFormat="1"/>
-    <w:lsdException w:name="heading 6" w:uiPriority="9" w:qFormat="1"/>
-    <w:lsdException w:name="heading 7" w:uiPriority="9" w:qFormat="1"/>
-    <w:lsdException w:name="heading 8" w:uiPriority="9" w:qFormat="1"/>
-    <w:lsdException w:name="heading 9" w:uiPriority="9" w:qFormat="1"/>
-    <w:lsdException w:name="toc 1" w:uiPriority="39"/>
-    <w:lsdException w:name="toc 2" w:uiPriority="39"/>
-    <w:lsdException w:name="toc 3" w:uiPriority="39"/>
-    <w:lsdException w:name="toc 4" w:uiPriority="39"/>
-    <w:lsdException w:name="toc 5" w:uiPriority="39"/>
-    <w:lsdException w:name="toc 6" w:uiPriority="39"/>
-    <w:lsdException w:name="toc 7" w:uiPriority="39"/>
-    <w:lsdException w:name="toc 8" w:uiPriority="39"/>
-    <w:lsdException w:name="toc 9" w:uiPriority="39"/>
-    <w:lsdException w:name="caption" w:uiPriority="35" w:qFormat="1"/>
-    <w:lsdException w:name="Title" w:semiHidden="0" w:uiPriority="10" w:unhideWhenUsed="0" w:qFormat="1"/>
-    <w:lsdException w:name="Default Paragraph Font" w:uiPriority="1"/>
-    <w:lsdException w:name="Subtitle" w:semiHidden="0" w:uiPriority="11" w:unhideWhenUsed="0" w:qFormat="1"/>
-    <w:lsdException w:name="Strong" w:semiHidden="0" w:uiPriority="22" w:unhideWhenUsed="0" w:qFormat="1"/>
-    <w:lsdException w:name="Emphasis" w:semiHidden="0" w:uiPriority="20" w:unhideWhenUsed="0" w:qFormat="1"/>
-    <w:lsdException w:name="Table Grid" w:semiHidden="0" w:uiPriority="59" w:unhideWhenUsed="0"/>
-    <w:lsdException w:name="Placeholder Text" w:unhideWhenUsed="0"/>
-    <w:lsdException w:name="No Spacing" w:semiHidden="0" w:uiPriority="1" w:unhideWhenUsed="0" w:qFormat="1"/>
-    <w:lsdException w:name="Light Shading" w:semiHidden="0" w:uiPriority="60" w:unhideWhenUsed="0"/>
-    <w:lsdException w:name="Light List" w:semiHidden="0" w:uiPriority="61" w:unhideWhenUsed="0"/>
-    <w:lsdException w:name="Light Grid" w:semiHidden="0" w:uiPriority="62" w:unhideWhenUsed="0"/>
-    <w:lsdException w:name="Medium Shading 1" w:semiHidden="0" w:uiPriority="63" w:unhideWhenUsed="0"/>
-    <w:lsdException w:name="Medium Shading 2" w:semiHidden="0" w:uiPriority="64" w:unhideWhenUsed="0"/>
-    <w:lsdException w:name="Medium List 1" w:semiHidden="0" w:uiPriority="65" w:unhideWhenUsed="0"/>
-    <w:lsdException w:name="Medium List 2" w:semiHidden="0" w:uiPriority="66" w:unhideWhenUsed="0"/>
-    <w:lsdException w:name="Medium Grid 1" w:semiHidden="0" w:uiPriority="67" w:unhideWhenUsed="0"/>
-    <w:lsdException w:name="Medium Grid 2" w:semiHidden="0" w:uiPriority="68" w:unhideWhenUsed="0"/>
-    <w:lsdException w:name="Medium Grid 3" w:semiHidden="0" w:uiPriority="69" w:unhideWhenUsed="0"/>
-    <w:lsdException w:name="Dark List" w:semiHidden="0" w:uiPriority="70" w:unhideWhenUsed="0"/>
-    <w:lsdException w:name="Colorful Shading" w:semiHidden="0" w:uiPriority="71" w:unhideWhenUsed="0"/>
-    <w:lsdException w:name="Colorful List" w:semiHidden="0" w:uiPriority="72" w:unhideWhenUsed="0"/>
-    <w:lsdException w:name="Colorful Grid" w:semiHidden="0" w:uiPriority="73" w:unhideWhenUsed="0"/>
-    <w:lsdException w:name="Light Shading Accent 1" w:semiHidden="0" w:uiPriority="60" w:unhideWhenUsed="0"/>
-    <w:lsdException w:name="Light List Accent 1" w:semiHidden="0" w:uiPriority="61" w:unhideWhenUsed="0"/>
-    <w:lsdException w:name="Light Grid Accent 1" w:semiHidden="0" w:uiPriority="62" w:unhideWhenUsed="0"/>
-    <w:lsdException w:name="Medium Shading 1 Accent 1" w:semiHidden="0" w:uiPriority="63" w:unhideWhenUsed="0"/>
-    <w:lsdException w:name="Medium Shading 2 Accent 1" w:semiHidden="0" w:uiPriority="64" w:unhideWhenUsed="0"/>
-    <w:lsdException w:name="Medium List 1 Accent 1" w:semiHidden="0" w:uiPriority="65" w:unhideWhenUsed="0"/>
-    <w:lsdException w:name="Revision" w:unhideWhenUsed="0"/>
-    <w:lsdException w:name="List Paragraph" w:semiHidden="0" w:uiPriority="34" w:unhideWhenUsed="0" w:qFormat="1"/>
-    <w:lsdException w:name="Quote" w:semiHidden="0" w:uiPriority="29" w:unhideWhenUsed="0" w:qFormat="1"/>
-    <w:lsdException w:name="Intense Quote" w:semiHidden="0" w:uiPriority="30" w:unhideWhenUsed="0" w:qFormat="1"/>
-    <w:lsdException w:name="Medium List 2 Accent 1" w:semiHidden="0" w:uiPriority="66" w:unhideWhenUsed="0"/>
-    <w:lsdException w:name="Medium Grid 1 Accent 1" w:semiHidden="0" w:uiPriority="67" w:unhideWhenUsed="0"/>
-    <w:lsdException w:name="Medium Grid 2 Accent 1" w:semiHidden="0" w:uiPriority="68" w:unhideWhenUsed="0"/>
-    <w:lsdException w:name="Medium Grid 3 Accent 1" w:semiHidden="0" w:uiPriority="69" w:unhideWhenUsed="0"/>
-    <w:lsdException w:name="Dark List Accent 1" w:semiHidden="0" w:uiPriority="70" w:unhideWhenUsed="0"/>
-    <w:lsdException w:name="Colorful Shading Accent 1" w:semiHidden="0" w:uiPriority="71" w:unhideWhenUsed="0"/>
-    <w:lsdException w:name="Colorful List Accent 1" w:semiHidden="0" w:uiPriority="72" w:unhideWhenUsed="0"/>
-    <w:lsdException w:name="Colorful Grid Accent 1" w:semiHidden="0" w:uiPriority="73" w:unhideWhenUsed="0"/>
-    <w:lsdException w:name="Light Shading Accent 2" w:semiHidden="0" w:uiPriority="60" w:unhideWhenUsed="0"/>
-    <w:lsdException w:name="Light List Accent 2" w:semiHidden="0" w:uiPriority="61" w:unhideWhenUsed="0"/>
-    <w:lsdException w:name="Light Grid Accent 2" w:semiHidden="0" w:uiPriority="62" w:unhideWhenUsed="0"/>
-    <w:lsdException w:name="Medium Shading 1 Accent 2" w:semiHidden="0" w:uiPriority="63" w:unhideWhenUsed="0"/>
-    <w:lsdException w:name="Medium Shading 2 Accent 2" w:semiHidden="0" w:uiPriority="64" w:unhideWhenUsed="0"/>
-    <w:lsdException w:name="Medium List 1 Accent 2" w:semiHidden="0" w:uiPriority="65" w:unhideWhenUsed="0"/>
-    <w:lsdException w:name="Medium List 2 Accent 2" w:semiHidden="0" w:uiPriority="66" w:unhideWhenUsed="0"/>
-    <w:lsdException w:name="Medium Grid 1 Accent 2" w:semiHidden="0" w:uiPriority="67" w:unhideWhenUsed="0"/>
-    <w:lsdException w:name="Medium Grid 2 Accent 2" w:semiHidden="0" w:uiPriority="68" w:unhideWhenUsed="0"/>
-    <w:lsdException w:name="Medium Grid 3 Accent 2" w:semiHidden="0" w:uiPriority="69" w:unhideWhenUsed="0"/>
-    <w:lsdException w:name="Dark List Accent 2" w:semiHidden="0" w:uiPriority="70" w:unhideWhenUsed="0"/>
-    <w:lsdException w:name="Colorful Shading Accent 2" w:semiHidden="0" w:uiPriority="71" w:unhideWhenUsed="0"/>
-    <w:lsdException w:name="Colorful List Accent 2" w:semiHidden="0" w:uiPriority="72" w:unhideWhenUsed="0"/>
-    <w:lsdException w:name="Colorful Grid Accent 2" w:semiHidden="0" w:uiPriority="73" w:unhideWhenUsed="0"/>
-    <w:lsdException w:name="Light Shading Accent 3" w:semiHidden="0" w:uiPriority="60" w:unhideWhenUsed="0"/>
-    <w:lsdException w:name="Light List Accent 3" w:semiHidden="0" w:uiPriority="61" w:unhideWhenUsed="0"/>
-    <w:lsdException w:name="Light Grid Accent 3" w:semiHidden="0" w:uiPriority="62" w:unhideWhenUsed="0"/>
-    <w:lsdException w:name="Medium Shading 1 Accent 3" w:semiHidden="0" w:uiPriority="63" w:unhideWhenUsed="0"/>
-    <w:lsdException w:name="Medium Shading 2 Accent 3" w:semiHidden="0" w:uiPriority="64" w:unhideWhenUsed="0"/>
-    <w:lsdException w:name="Medium List 1 Accent 3" w:semiHidden="0" w:uiPriority="65" w:unhideWhenUsed="0"/>
-    <w:lsdException w:name="Medium List 2 Accent 3" w:semiHidden="0" w:uiPriority="66" w:unhideWhenUsed="0"/>
-    <w:lsdException w:name="Medium Grid 1 Accent 3" w:semiHidden="0" w:uiPriority="67" w:unhideWhenUsed="0"/>
-    <w:lsdException w:name="Medium Grid 2 Accent 3" w:semiHidden="0" w:uiPriority="68" w:unhideWhenUsed="0"/>
-    <w:lsdException w:name="Medium Grid 3 Accent 3" w:semiHidden="0" w:uiPriority="69" w:unhideWhenUsed="0"/>
-    <w:lsdException w:name="Dark List Accent 3" w:semiHidden="0" w:uiPriority="70" w:unhideWhenUsed="0"/>
-    <w:lsdException w:name="Colorful Shading Accent 3" w:semiHidden="0" w:uiPriority="71" w:unhideWhenUsed="0"/>
-    <w:lsdException w:name="Colorful List Accent 3" w:semiHidden="0" w:uiPriority="72" w:unhideWhenUsed="0"/>
-    <w:lsdException w:name="Colorful Grid Accent 3" w:semiHidden="0" w:uiPriority="73" w:unhideWhenUsed="0"/>
-    <w:lsdException w:name="Light Shading Accent 4" w:semiHidden="0" w:uiPriority="60" w:unhideWhenUsed="0"/>
-    <w:lsdException w:name="Light List Accent 4" w:semiHidden="0" w:uiPriority="61" w:unhideWhenUsed="0"/>
-    <w:lsdException w:name="Light Grid Accent 4" w:semiHidden="0" w:uiPriority="62" w:unhideWhenUsed="0"/>
-    <w:lsdException w:name="Medium Shading 1 Accent 4" w:semiHidden="0" w:uiPriority="63" w:unhideWhenUsed="0"/>
-    <w:lsdException w:name="Medium Shading 2 Accent 4" w:semiHidden="0" w:uiPriority="64" w:unhideWhenUsed="0"/>
-    <w:lsdException w:name="Medium List 1 Accent 4" w:semiHidden="0" w:uiPriority="65" w:unhideWhenUsed="0"/>
-    <w:lsdException w:name="Medium List 2 Accent 4" w:semiHidden="0" w:uiPriority="66" w:unhideWhenUsed="0"/>
-    <w:lsdException w:name="Medium Grid 1 Accent 4" w:semiHidden="0" w:uiPriority="67" w:unhideWhenUsed="0"/>
-    <w:lsdException w:name="Medium Grid 2 Accent 4" w:semiHidden="0" w:uiPriority="68" w:unhideWhenUsed="0"/>
-    <w:lsdException w:name="Medium Grid 3 Accent 4" w:semiHidden="0" w:uiPriority="69" w:unhideWhenUsed="0"/>
-    <w:lsdException w:name="Dark List Accent 4" w:semiHidden="0" w:uiPriority="70" w:unhideWhenUsed="0"/>
-    <w:lsdException w:name="Colorful Shading Accent 4" w:semiHidden="0" w:uiPriority="71" w:unhideWhenUsed="0"/>
-    <w:lsdException w:name="Colorful List Accent 4" w:semiHidden="0" w:uiPriority="72" w:unhideWhenUsed="0"/>
-    <w:lsdException w:name="Colorful Grid Accent 4" w:semiHidden="0" w:uiPriority="73" w:unhideWhenUsed="0"/>
-    <w:lsdException w:name="Light Shading Accent 5" w:semiHidden="0" w:uiPriority="60" w:unhideWhenUsed="0"/>
-    <w:lsdException w:name="Light List Accent 5" w:semiHidden="0" w:uiPriority="61" w:unhideWhenUsed="0"/>
-    <w:lsdException w:name="Light Grid Accent 5" w:semiHidden="0" w:uiPriority="62" w:unhideWhenUsed="0"/>
-    <w:lsdException w:name="Medium Shading 1 Accent 5" w:semiHidden="0" w:uiPriority="63" w:unhideWhenUsed="0"/>
-    <w:lsdException w:name="Medium Shading 2 Accent 5" w:semiHidden="0" w:uiPriority="64" w:unhideWhenUsed="0"/>
-    <w:lsdException w:name="Medium List 1 Accent 5" w:semiHidden="0" w:uiPriority="65" w:unhideWhenUsed="0"/>
-    <w:lsdException w:name="Medium List 2 Accent 5" w:semiHidden="0" w:uiPriority="66" w:unhideWhenUsed="0"/>
-    <w:lsdException w:name="Medium Grid 1 Accent 5" w:semiHidden="0" w:uiPriority="67" w:unhideWhenUsed="0"/>
-    <w:lsdException w:name="Medium Grid 2 Accent 5" w:semiHidden="0" w:uiPriority="68" w:unhideWhenUsed="0"/>
-    <w:lsdException w:name="Medium Grid 3 Accent 5" w:semiHidden="0" w:uiPriority="69" w:unhideWhenUsed="0"/>
-    <w:lsdException w:name="Dark List Accent 5" w:semiHidden="0" w:uiPriority="70" w:unhideWhenUsed="0"/>
-    <w:lsdException w:name="Colorful Shading Accent 5" w:semiHidden="0" w:uiPriority="71" w:unhideWhenUsed="0"/>
-    <w:lsdException w:name="Colorful List Accent 5" w:semiHidden="0" w:uiPriority="72" w:unhideWhenUsed="0"/>
-    <w:lsdException w:name="Colorful Grid Accent 5" w:semiHidden="0" w:uiPriority="73" w:unhideWhenUsed="0"/>
-    <w:lsdException w:name="Light Shading Accent 6" w:semiHidden="0" w:uiPriority="60" w:unhideWhenUsed="0"/>
-    <w:lsdException w:name="Light List Accent 6" w:semiHidden="0" w:uiPriority="61" w:unhideWhenUsed="0"/>
-    <w:lsdException w:name="Light Grid Accent 6" w:semiHidden="0" w:uiPriority="62" w:unhideWhenUsed="0"/>
-    <w:lsdException w:name="Medium Shading 1 Accent 6" w:semiHidden="0" w:uiPriority="63" w:unhideWhenUsed="0"/>
-    <w:lsdException w:name="Medium Shading 2 Accent 6" w:semiHidden="0" w:uiPriority="64" w:unhideWhenUsed="0"/>
-    <w:lsdException w:name="Medium List 1 Accent 6" w:semiHidden="0" w:uiPriority="65" w:unhideWhenUsed="0"/>
-    <w:lsdException w:name="Medium List 2 Accent 6" w:semiHidden="0" w:uiPriority="66" w:unhideWhenUsed="0"/>
-    <w:lsdException w:name="Medium Grid 1 Accent 6" w:semiHidden="0" w:uiPriority="67" w:unhideWhenUsed="0"/>
-    <w:lsdException w:name="Medium Grid 2 Accent 6" w:semiHidden="0" w:uiPriority="68" w:unhideWhenUsed="0"/>
-    <w:lsdException w:name="Medium Grid 3 Accent 6" w:semiHidden="0" w:uiPriority="69" w:unhideWhenUsed="0"/>
-    <w:lsdException w:name="Dark List Accent 6" w:semiHidden="0" w:uiPriority="70" w:unhideWhenUsed="0"/>
-    <w:lsdException w:name="Colorful Shading Accent 6" w:semiHidden="0" w:uiPriority="71" w:unhideWhenUsed="0"/>
-    <w:lsdException w:name="Colorful List Accent 6" w:semiHidden="0" w:uiPriority="72" w:unhideWhenUsed="0"/>
-    <w:lsdException w:name="Colorful Grid Accent 6" w:semiHidden="0" w:uiPriority="73" w:unhideWhenUsed="0"/>
-    <w:lsdException w:name="Subtle Emphasis" w:semiHidden="0" w:uiPriority="19" w:unhideWhenUsed="0" w:qFormat="1"/>
-    <w:lsdException w:name="Intense Emphasis" w:semiHidden="0" w:uiPriority="21" w:unhideWhenUsed="0" w:qFormat="1"/>
-    <w:lsdException w:name="Subtle Reference" w:semiHidden="0" w:uiPriority="31" w:unhideWhenUsed="0" w:qFormat="1"/>
-    <w:lsdException w:name="Intense Reference" w:semiHidden="0" w:uiPriority="32" w:unhideWhenUsed="0" w:qFormat="1"/>
-    <w:lsdException w:name="Book Title" w:semiHidden="0" w:uiPriority="33" w:unhideWhenUsed="0" w:qFormat="1"/>
-    <w:lsdException w:name="Bibliography" w:uiPriority="37"/>
-    <w:lsdException w:name="TOC Heading" w:uiPriority="39" w:qFormat="1"/>
+  <w:latentStyles w:defLockedState="0" w:defUIPriority="99" w:defSemiHidden="0" w:defUnhideWhenUsed="0" w:defQFormat="0" w:count="375">
+    <w:lsdException w:name="Normal" w:uiPriority="0" w:qFormat="1"/>
+    <w:lsdException w:name="heading 1" w:uiPriority="9" w:qFormat="1"/>
+    <w:lsdException w:name="heading 2" w:semiHidden="1" w:uiPriority="9" w:unhideWhenUsed="1" w:qFormat="1"/>
+    <w:lsdException w:name="heading 3" w:semiHidden="1" w:uiPriority="9" w:unhideWhenUsed="1" w:qFormat="1"/>
+    <w:lsdException w:name="heading 4" w:semiHidden="1" w:uiPriority="9" w:unhideWhenUsed="1" w:qFormat="1"/>
+    <w:lsdException w:name="heading 5" w:semiHidden="1" w:uiPriority="9" w:unhideWhenUsed="1" w:qFormat="1"/>
+    <w:lsdException w:name="heading 6" w:semiHidden="1" w:uiPriority="9" w:unhideWhenUsed="1" w:qFormat="1"/>
+    <w:lsdException w:name="heading 7" w:semiHidden="1" w:uiPriority="9" w:unhideWhenUsed="1" w:qFormat="1"/>
+    <w:lsdException w:name="heading 8" w:semiHidden="1" w:uiPriority="9" w:unhideWhenUsed="1" w:qFormat="1"/>
+    <w:lsdException w:name="heading 9" w:semiHidden="1" w:uiPriority="9" w:unhideWhenUsed="1" w:qFormat="1"/>
+    <w:lsdException w:name="index 1" w:semiHidden="1" w:unhideWhenUsed="1"/>
+    <w:lsdException w:name="index 2" w:semiHidden="1" w:unhideWhenUsed="1"/>
+    <w:lsdException w:name="index 3" w:semiHidden="1" w:unhideWhenUsed="1"/>
+    <w:lsdException w:name="index 4" w:semiHidden="1" w:unhideWhenUsed="1"/>
+    <w:lsdException w:name="index 5" w:semiHidden="1" w:unhideWhenUsed="1"/>
+    <w:lsdException w:name="index 6" w:semiHidden="1" w:unhideWhenUsed="1"/>
+    <w:lsdException w:name="index 7" w:semiHidden="1" w:unhideWhenUsed="1"/>
+    <w:lsdException w:name="index 8" w:semiHidden="1" w:unhideWhenUsed="1"/>
+    <w:lsdException w:name="index 9" w:semiHidden="1" w:unhideWhenUsed="1"/>
+    <w:lsdException w:name="toc 1" w:semiHidden="1" w:uiPriority="39" w:unhideWhenUsed="1"/>
+    <w:lsdException w:name="toc 2" w:semiHidden="1" w:uiPriority="39" w:unhideWhenUsed="1"/>
+    <w:lsdException w:name="toc 3" w:semiHidden="1" w:uiPriority="39" w:unhideWhenUsed="1"/>
+    <w:lsdException w:name="toc 4" w:semiHidden="1" w:uiPriority="39" w:unhideWhenUsed="1"/>
+    <w:lsdException w:name="toc 5" w:semiHidden="1" w:uiPriority="39" w:unhideWhenUsed="1"/>
+    <w:lsdException w:name="toc 6" w:semiHidden="1" w:uiPriority="39" w:unhideWhenUsed="1"/>
+    <w:lsdException w:name="toc 7" w:semiHidden="1" w:uiPriority="39" w:unhideWhenUsed="1"/>
+    <w:lsdException w:name="toc 8" w:semiHidden="1" w:uiPriority="39" w:unhideWhenUsed="1"/>
+    <w:lsdException w:name="toc 9" w:semiHidden="1" w:uiPriority="39" w:unhideWhenUsed="1"/>
+    <w:lsdException w:name="Normal Indent" w:semiHidden="1" w:unhideWhenUsed="1"/>
+    <w:lsdException w:name="footnote text" w:semiHidden="1" w:unhideWhenUsed="1"/>
+    <w:lsdException w:name="annotation text" w:semiHidden="1" w:unhideWhenUsed="1"/>
+    <w:lsdException w:name="header" w:semiHidden="1" w:unhideWhenUsed="1"/>
+    <w:lsdException w:name="footer" w:semiHidden="1" w:unhideWhenUsed="1"/>
+    <w:lsdException w:name="index heading" w:semiHidden="1" w:unhideWhenUsed="1"/>
+    <w:lsdException w:name="caption" w:semiHidden="1" w:uiPriority="35" w:unhideWhenUsed="1" w:qFormat="1"/>
+    <w:lsdException w:name="table of figures" w:semiHidden="1" w:unhideWhenUsed="1"/>
+    <w:lsdException w:name="envelope address" w:semiHidden="1" w:unhideWhenUsed="1"/>
+    <w:lsdException w:name="envelope return" w:semiHidden="1" w:unhideWhenUsed="1"/>
+    <w:lsdException w:name="footnote reference" w:semiHidden="1" w:unhideWhenUsed="1"/>
+    <w:lsdException w:name="annotation reference" w:semiHidden="1" w:unhideWhenUsed="1"/>
+    <w:lsdException w:name="line number" w:semiHidden="1" w:unhideWhenUsed="1"/>
+    <w:lsdException w:name="page number" w:semiHidden="1" w:unhideWhenUsed="1"/>
+    <w:lsdException w:name="endnote reference" w:semiHidden="1" w:unhideWhenUsed="1"/>
+    <w:lsdException w:name="endnote text" w:semiHidden="1" w:unhideWhenUsed="1"/>
+    <w:lsdException w:name="table of authorities" w:semiHidden="1" w:unhideWhenUsed="1"/>
+    <w:lsdException w:name="macro" w:semiHidden="1" w:unhideWhenUsed="1"/>
+    <w:lsdException w:name="toa heading" w:semiHidden="1" w:unhideWhenUsed="1"/>
+    <w:lsdException w:name="List" w:semiHidden="1" w:unhideWhenUsed="1"/>
+    <w:lsdException w:name="List Bullet" w:semiHidden="1" w:unhideWhenUsed="1"/>
+    <w:lsdException w:name="List Number" w:semiHidden="1" w:unhideWhenUsed="1"/>
+    <w:lsdException w:name="List 2" w:semiHidden="1" w:unhideWhenUsed="1"/>
+    <w:lsdException w:name="List 3" w:semiHidden="1" w:unhideWhenUsed="1"/>
+    <w:lsdException w:name="List 4" w:semiHidden="1" w:unhideWhenUsed="1"/>
+    <w:lsdException w:name="List 5" w:semiHidden="1" w:unhideWhenUsed="1"/>
+    <w:lsdException w:name="List Bullet 2" w:semiHidden="1" w:unhideWhenUsed="1"/>
+    <w:lsdException w:name="List Bullet 3" w:semiHidden="1" w:unhideWhenUsed="1"/>
+    <w:lsdException w:name="List Bullet 4" w:semiHidden="1" w:unhideWhenUsed="1"/>
+    <w:lsdException w:name="List Bullet 5" w:semiHidden="1" w:unhideWhenUsed="1"/>
+    <w:lsdException w:name="List Number 2" w:semiHidden="1" w:unhideWhenUsed="1"/>
+    <w:lsdException w:name="List Number 3" w:semiHidden="1" w:unhideWhenUsed="1"/>
+    <w:lsdException w:name="List Number 4" w:semiHidden="1" w:unhideWhenUsed="1"/>
+    <w:lsdException w:name="List Number 5" w:semiHidden="1" w:unhideWhenUsed="1"/>
+    <w:lsdException w:name="Title" w:uiPriority="10" w:qFormat="1"/>
+    <w:lsdException w:name="Closing" w:semiHidden="1" w:unhideWhenUsed="1"/>
+    <w:lsdException w:name="Signature" w:semiHidden="1" w:unhideWhenUsed="1"/>
+    <w:lsdException w:name="Default Paragraph Font" w:semiHidden="1" w:uiPriority="1" w:unhideWhenUsed="1"/>
+    <w:lsdException w:name="Body Text" w:semiHidden="1" w:unhideWhenUsed="1"/>
+    <w:lsdException w:name="Body Text Indent" w:semiHidden="1" w:unhideWhenUsed="1"/>
+    <w:lsdException w:name="List Continue" w:semiHidden="1" w:unhideWhenUsed="1"/>
+    <w:lsdException w:name="List Continue 2" w:semiHidden="1" w:unhideWhenUsed="1"/>
+    <w:lsdException w:name="List Continue 3" w:semiHidden="1" w:unhideWhenUsed="1"/>
+    <w:lsdException w:name="List Continue 4" w:semiHidden="1" w:unhideWhenUsed="1"/>
+    <w:lsdException w:name="List Continue 5" w:semiHidden="1" w:unhideWhenUsed="1"/>
+    <w:lsdException w:name="Message Header" w:semiHidden="1" w:unhideWhenUsed="1"/>
+    <w:lsdException w:name="Subtitle" w:uiPriority="11" w:qFormat="1"/>
+    <w:lsdException w:name="Salutation" w:semiHidden="1" w:unhideWhenUsed="1"/>
+    <w:lsdException w:name="Date" w:semiHidden="1" w:unhideWhenUsed="1"/>
+    <w:lsdException w:name="Body Text First Indent" w:semiHidden="1" w:unhideWhenUsed="1"/>
+    <w:lsdException w:name="Body Text First Indent 2" w:semiHidden="1" w:unhideWhenUsed="1"/>
+    <w:lsdException w:name="Note Heading" w:semiHidden="1" w:unhideWhenUsed="1"/>
+    <w:lsdException w:name="Body Text 2" w:semiHidden="1" w:unhideWhenUsed="1"/>
+    <w:lsdException w:name="Body Text 3" w:semiHidden="1" w:unhideWhenUsed="1"/>
+    <w:lsdException w:name="Body Text Indent 2" w:semiHidden="1" w:unhideWhenUsed="1"/>
+    <w:lsdException w:name="Body Text Indent 3" w:semiHidden="1" w:unhideWhenUsed="1"/>
+    <w:lsdException w:name="Block Text" w:semiHidden="1" w:unhideWhenUsed="1"/>
+    <w:lsdException w:name="Hyperlink" w:semiHidden="1" w:unhideWhenUsed="1"/>
+    <w:lsdException w:name="FollowedHyperlink" w:semiHidden="1" w:unhideWhenUsed="1"/>
+    <w:lsdException w:name="Strong" w:uiPriority="22" w:qFormat="1"/>
+    <w:lsdException w:name="Emphasis" w:uiPriority="20" w:qFormat="1"/>
+    <w:lsdException w:name="Document Map" w:semiHidden="1" w:unhideWhenUsed="1"/>
+    <w:lsdException w:name="Plain Text" w:semiHidden="1" w:unhideWhenUsed="1"/>
+    <w:lsdException w:name="E-mail Signature" w:semiHidden="1" w:unhideWhenUsed="1"/>
+    <w:lsdException w:name="HTML Top of Form" w:semiHidden="1" w:unhideWhenUsed="1"/>
+    <w:lsdException w:name="HTML Bottom of Form" w:semiHidden="1" w:unhideWhenUsed="1"/>
+    <w:lsdException w:name="Normal (Web)" w:semiHidden="1" w:unhideWhenUsed="1"/>
+    <w:lsdException w:name="HTML Acronym" w:semiHidden="1" w:unhideWhenUsed="1"/>
+    <w:lsdException w:name="HTML Address" w:semiHidden="1" w:unhideWhenUsed="1"/>
+    <w:lsdException w:name="HTML Cite" w:semiHidden="1" w:unhideWhenUsed="1"/>
+    <w:lsdException w:name="HTML Code" w:semiHidden="1" w:unhideWhenUsed="1"/>
+    <w:lsdException w:name="HTML Definition" w:semiHidden="1" w:unhideWhenUsed="1"/>
+    <w:lsdException w:name="HTML Keyboard" w:semiHidden="1" w:unhideWhenUsed="1"/>
+    <w:lsdException w:name="HTML Preformatted" w:semiHidden="1" w:unhideWhenUsed="1"/>
+    <w:lsdException w:name="HTML Sample" w:semiHidden="1" w:unhideWhenUsed="1"/>
+    <w:lsdException w:name="HTML Typewriter" w:semiHidden="1" w:unhideWhenUsed="1"/>
+    <w:lsdException w:name="HTML Variable" w:semiHidden="1" w:unhideWhenUsed="1"/>
+    <w:lsdException w:name="Normal Table" w:semiHidden="1" w:unhideWhenUsed="1"/>
+    <w:lsdException w:name="annotation subject" w:semiHidden="1" w:unhideWhenUsed="1"/>
+    <w:lsdException w:name="No List" w:semiHidden="1" w:unhideWhenUsed="1"/>
+    <w:lsdException w:name="Outline List 1" w:semiHidden="1" w:unhideWhenUsed="1"/>
+    <w:lsdException w:name="Outline List 2" w:semiHidden="1" w:unhideWhenUsed="1"/>
+    <w:lsdException w:name="Outline List 3" w:semiHidden="1" w:unhideWhenUsed="1"/>
+    <w:lsdException w:name="Table Simple 1" w:semiHidden="1" w:unhideWhenUsed="1"/>
+    <w:lsdException w:name="Table Simple 2" w:semiHidden="1" w:unhideWhenUsed="1"/>
+    <w:lsdException w:name="Table Simple 3" w:semiHidden="1" w:unhideWhenUsed="1"/>
+    <w:lsdException w:name="Table Classic 1" w:semiHidden="1" w:unhideWhenUsed="1"/>
+    <w:lsdException w:name="Table Classic 2" w:semiHidden="1" w:unhideWhenUsed="1"/>
+    <w:lsdException w:name="Table Classic 3" w:semiHidden="1" w:unhideWhenUsed="1"/>
+    <w:lsdException w:name="Table Classic 4" w:semiHidden="1" w:unhideWhenUsed="1"/>
+    <w:lsdException w:name="Table Colorful 1" w:semiHidden="1" w:unhideWhenUsed="1"/>
+    <w:lsdException w:name="Table Colorful 2" w:semiHidden="1" w:unhideWhenUsed="1"/>
+    <w:lsdException w:name="Table Colorful 3" w:semiHidden="1" w:unhideWhenUsed="1"/>
+    <w:lsdException w:name="Table Columns 1" w:semiHidden="1" w:unhideWhenUsed="1"/>
+    <w:lsdException w:name="Table Columns 2" w:semiHidden="1" w:unhideWhenUsed="1"/>
+    <w:lsdException w:name="Table Columns 3" w:semiHidden="1" w:unhideWhenUsed="1"/>
+    <w:lsdException w:name="Table Columns 4" w:semiHidden="1" w:unhideWhenUsed="1"/>
+    <w:lsdException w:name="Table Columns 5" w:semiHidden="1" w:unhideWhenUsed="1"/>
+    <w:lsdException w:name="Table Grid 1" w:semiHidden="1" w:unhideWhenUsed="1"/>
+    <w:lsdException w:name="Table Grid 2" w:semiHidden="1" w:unhideWhenUsed="1"/>
+    <w:lsdException w:name="Table Grid 3" w:semiHidden="1" w:unhideWhenUsed="1"/>
+    <w:lsdException w:name="Table Grid 4" w:semiHidden="1" w:unhideWhenUsed="1"/>
+    <w:lsdException w:name="Table Grid 5" w:semiHidden="1" w:unhideWhenUsed="1"/>
+    <w:lsdException w:name="Table Grid 6" w:semiHidden="1" w:unhideWhenUsed="1"/>
+    <w:lsdException w:name="Table Grid 7" w:semiHidden="1" w:unhideWhenUsed="1"/>
+    <w:lsdException w:name="Table Grid 8" w:semiHidden="1" w:unhideWhenUsed="1"/>
+    <w:lsdException w:name="Table List 1" w:semiHidden="1" w:unhideWhenUsed="1"/>
+    <w:lsdException w:name="Table List 2" w:semiHidden="1" w:unhideWhenUsed="1"/>
+    <w:lsdException w:name="Table List 3" w:semiHidden="1" w:unhideWhenUsed="1"/>
+    <w:lsdException w:name="Table List 4" w:semiHidden="1" w:unhideWhenUsed="1"/>
+    <w:lsdException w:name="Table List 5" w:semiHidden="1" w:unhideWhenUsed="1"/>
+    <w:lsdException w:name="Table List 6" w:semiHidden="1" w:unhideWhenUsed="1"/>
+    <w:lsdException w:name="Table List 7" w:semiHidden="1" w:unhideWhenUsed="1"/>
+    <w:lsdException w:name="Table List 8" w:semiHidden="1" w:unhideWhenUsed="1"/>
+    <w:lsdException w:name="Table 3D effects 1" w:semiHidden="1" w:unhideWhenUsed="1"/>
+    <w:lsdException w:name="Table 3D effects 2" w:semiHidden="1" w:unhideWhenUsed="1"/>
+    <w:lsdException w:name="Table 3D effects 3" w:semiHidden="1" w:unhideWhenUsed="1"/>
+    <w:lsdException w:name="Table Contemporary" w:semiHidden="1" w:unhideWhenUsed="1"/>
+    <w:lsdException w:name="Table Elegant" w:semiHidden="1" w:unhideWhenUsed="1"/>
+    <w:lsdException w:name="Table Professional" w:semiHidden="1" w:unhideWhenUsed="1"/>
+    <w:lsdException w:name="Table Subtle 1" w:semiHidden="1" w:unhideWhenUsed="1"/>
+    <w:lsdException w:name="Table Subtle 2" w:semiHidden="1" w:unhideWhenUsed="1"/>
+    <w:lsdException w:name="Table Web 1" w:semiHidden="1" w:unhideWhenUsed="1"/>
+    <w:lsdException w:name="Table Web 2" w:semiHidden="1" w:unhideWhenUsed="1"/>
+    <w:lsdException w:name="Table Web 3" w:semiHidden="1" w:unhideWhenUsed="1"/>
+    <w:lsdException w:name="Balloon Text" w:semiHidden="1" w:unhideWhenUsed="1"/>
+    <w:lsdException w:name="Table Grid" w:semiHidden="1" w:uiPriority="59" w:unhideWhenUsed="1"/>
+    <w:lsdException w:name="Table Theme" w:semiHidden="1" w:unhideWhenUsed="1"/>
+    <w:lsdException w:name="Placeholder Text" w:semiHidden="1"/>
+    <w:lsdException w:name="No Spacing" w:uiPriority="1" w:qFormat="1"/>
+    <w:lsdException w:name="Light Shading" w:uiPriority="60"/>
+    <w:lsdException w:name="Light List" w:uiPriority="61"/>
+    <w:lsdException w:name="Light Grid" w:uiPriority="62"/>
+    <w:lsdException w:name="Medium Shading 1" w:uiPriority="63"/>
+    <w:lsdException w:name="Medium Shading 2" w:uiPriority="64"/>
+    <w:lsdException w:name="Medium List 1" w:uiPriority="65"/>
+    <w:lsdException w:name="Medium List 2" w:uiPriority="66"/>
+    <w:lsdException w:name="Medium Grid 1" w:uiPriority="67"/>
+    <w:lsdException w:name="Medium Grid 2" w:uiPriority="68"/>
+    <w:lsdException w:name="Medium Grid 3" w:uiPriority="69"/>
+    <w:lsdException w:name="Dark List" w:uiPriority="70"/>
+    <w:lsdException w:name="Colorful Shading" w:uiPriority="71"/>
+    <w:lsdException w:name="Colorful List" w:uiPriority="72"/>
+    <w:lsdException w:name="Colorful Grid" w:uiPriority="73"/>
+    <w:lsdException w:name="Light Shading Accent 1" w:uiPriority="60"/>
+    <w:lsdException w:name="Light List Accent 1" w:uiPriority="61"/>
+    <w:lsdException w:name="Light Grid Accent 1" w:uiPriority="62"/>
+    <w:lsdException w:name="Medium Shading 1 Accent 1" w:uiPriority="63"/>
+    <w:lsdException w:name="Medium Shading 2 Accent 1" w:uiPriority="64"/>
+    <w:lsdException w:name="Medium List 1 Accent 1" w:uiPriority="65"/>
+    <w:lsdException w:name="Revision" w:semiHidden="1"/>
+    <w:lsdException w:name="List Paragraph" w:uiPriority="34" w:qFormat="1"/>
+    <w:lsdException w:name="Quote" w:uiPriority="29" w:qFormat="1"/>
+    <w:lsdException w:name="Intense Quote" w:uiPriority="30" w:qFormat="1"/>
+    <w:lsdException w:name="Medium List 2 Accent 1" w:uiPriority="66"/>
+    <w:lsdException w:name="Medium Grid 1 Accent 1" w:uiPriority="67"/>
+    <w:lsdException w:name="Medium Grid 2 Accent 1" w:uiPriority="68"/>
+    <w:lsdException w:name="Medium Grid 3 Accent 1" w:uiPriority="69"/>
+    <w:lsdException w:name="Dark List Accent 1" w:uiPriority="70"/>
+    <w:lsdException w:name="Colorful Shading Accent 1" w:uiPriority="71"/>
+    <w:lsdException w:name="Colorful List Accent 1" w:uiPriority="72"/>
+    <w:lsdException w:name="Colorful Grid Accent 1" w:uiPriority="73"/>
+    <w:lsdException w:name="Light Shading Accent 2" w:uiPriority="60"/>
+    <w:lsdException w:name="Light List Accent 2" w:uiPriority="61"/>
+    <w:lsdException w:name="Light Grid Accent 2" w:uiPriority="62"/>
+    <w:lsdException w:name="Medium Shading 1 Accent 2" w:uiPriority="63"/>
+    <w:lsdException w:name="Medium Shading 2 Accent 2" w:uiPriority="64"/>
+    <w:lsdException w:name="Medium List 1 Accent 2" w:uiPriority="65"/>
+    <w:lsdException w:name="Medium List 2 Accent 2" w:uiPriority="66"/>
+    <w:lsdException w:name="Medium Grid 1 Accent 2" w:uiPriority="67"/>
+    <w:lsdException w:name="Medium Grid 2 Accent 2" w:uiPriority="68"/>
+    <w:lsdException w:name="Medium Grid 3 Accent 2" w:uiPriority="69"/>
+    <w:lsdException w:name="Dark List Accent 2" w:uiPriority="70"/>
+    <w:lsdException w:name="Colorful Shading Accent 2" w:uiPriority="71"/>
+    <w:lsdException w:name="Colorful List Accent 2" w:uiPriority="72"/>
+    <w:lsdException w:name="Colorful Grid Accent 2" w:uiPriority="73"/>
+    <w:lsdException w:name="Light Shading Accent 3" w:uiPriority="60"/>
+    <w:lsdException w:name="Light List Accent 3" w:uiPriority="61"/>
+    <w:lsdException w:name="Light Grid Accent 3" w:uiPriority="62"/>
+    <w:lsdException w:name="Medium Shading 1 Accent 3" w:uiPriority="63"/>
+    <w:lsdException w:name="Medium Shading 2 Accent 3" w:uiPriority="64"/>
+    <w:lsdException w:name="Medium List 1 Accent 3" w:uiPriority="65"/>
+    <w:lsdException w:name="Medium List 2 Accent 3" w:uiPriority="66"/>
+    <w:lsdException w:name="Medium Grid 1 Accent 3" w:uiPriority="67"/>
+    <w:lsdException w:name="Medium Grid 2 Accent 3" w:uiPriority="68"/>
+    <w:lsdException w:name="Medium Grid 3 Accent 3" w:uiPriority="69"/>
+    <w:lsdException w:name="Dark List Accent 3" w:uiPriority="70"/>
+    <w:lsdException w:name="Colorful Shading Accent 3" w:uiPriority="71"/>
+    <w:lsdException w:name="Colorful List Accent 3" w:uiPriority="72"/>
+    <w:lsdException w:name="Colorful Grid Accent 3" w:uiPriority="73"/>
+    <w:lsdException w:name="Light Shading Accent 4" w:uiPriority="60"/>
+    <w:lsdException w:name="Light List Accent 4" w:uiPriority="61"/>
+    <w:lsdException w:name="Light Grid Accent 4" w:uiPriority="62"/>
+    <w:lsdException w:name="Medium Shading 1 Accent 4" w:uiPriority="63"/>
+    <w:lsdException w:name="Medium Shading 2 Accent 4" w:uiPriority="64"/>
+    <w:lsdException w:name="Medium List 1 Accent 4" w:uiPriority="65"/>
+    <w:lsdException w:name="Medium List 2 Accent 4" w:uiPriority="66"/>
+    <w:lsdException w:name="Medium Grid 1 Accent 4" w:uiPriority="67"/>
+    <w:lsdException w:name="Medium Grid 2 Accent 4" w:uiPriority="68"/>
+    <w:lsdException w:name="Medium Grid 3 Accent 4" w:uiPriority="69"/>
+    <w:lsdException w:name="Dark List Accent 4" w:uiPriority="70"/>
+    <w:lsdException w:name="Colorful Shading Accent 4" w:uiPriority="71"/>
+    <w:lsdException w:name="Colorful List Accent 4" w:uiPriority="72"/>
+    <w:lsdException w:name="Colorful Grid Accent 4" w:uiPriority="73"/>
+    <w:lsdException w:name="Light Shading Accent 5" w:uiPriority="60"/>
+    <w:lsdException w:name="Light List Accent 5" w:uiPriority="61"/>
+    <w:lsdException w:name="Light Grid Accent 5" w:uiPriority="62"/>
+    <w:lsdException w:name="Medium Shading 1 Accent 5" w:uiPriority="63"/>
+    <w:lsdException w:name="Medium Shading 2 Accent 5" w:uiPriority="64"/>
+    <w:lsdException w:name="Medium List 1 Accent 5" w:uiPriority="65"/>
+    <w:lsdException w:name="Medium List 2 Accent 5" w:uiPriority="66"/>
+    <w:lsdException w:name="Medium Grid 1 Accent 5" w:uiPriority="67"/>
+    <w:lsdException w:name="Medium Grid 2 Accent 5" w:uiPriority="68"/>
+    <w:lsdException w:name="Medium Grid 3 Accent 5" w:uiPriority="69"/>
+    <w:lsdException w:name="Dark List Accent 5" w:uiPriority="70"/>
+    <w:lsdException w:name="Colorful Shading Accent 5" w:uiPriority="71"/>
+    <w:lsdException w:name="Colorful List Accent 5" w:uiPriority="72"/>
+    <w:lsdException w:name="Colorful Grid Accent 5" w:uiPriority="73"/>
+    <w:lsdException w:name="Light Shading Accent 6" w:uiPriority="60"/>
+    <w:lsdException w:name="Light List Accent 6" w:uiPriority="61"/>
+    <w:lsdException w:name="Light Grid Accent 6" w:uiPriority="62"/>
+    <w:lsdException w:name="Medium Shading 1 Accent 6" w:uiPriority="63"/>
+    <w:lsdException w:name="Medium Shading 2 Accent 6" w:uiPriority="64"/>
+    <w:lsdException w:name="Medium List 1 Accent 6" w:uiPriority="65"/>
+    <w:lsdException w:name="Medium List 2 Accent 6" w:uiPriority="66"/>
+    <w:lsdException w:name="Medium Grid 1 Accent 6" w:uiPriority="67"/>
+    <w:lsdException w:name="Medium Grid 2 Accent 6" w:uiPriority="68"/>
+    <w:lsdException w:name="Medium Grid 3 Accent 6" w:uiPriority="69"/>
+    <w:lsdException w:name="Dark List Accent 6" w:uiPriority="70"/>
+    <w:lsdException w:name="Colorful Shading Accent 6" w:uiPriority="71"/>
+    <w:lsdException w:name="Colorful List Accent 6" w:uiPriority="72"/>
+    <w:lsdException w:name="Colorful Grid Accent 6" w:uiPriority="73"/>
+    <w:lsdException w:name="Subtle Emphasis" w:uiPriority="19" w:qFormat="1"/>
+    <w:lsdException w:name="Intense Emphasis" w:uiPriority="21" w:qFormat="1"/>
+    <w:lsdException w:name="Subtle Reference" w:uiPriority="31" w:qFormat="1"/>
+    <w:lsdException w:name="Intense Reference" w:uiPriority="32" w:qFormat="1"/>
+    <w:lsdException w:name="Book Title" w:uiPriority="33" w:qFormat="1"/>
+    <w:lsdException w:name="Bibliography" w:semiHidden="1" w:uiPriority="37" w:unhideWhenUsed="1"/>
+    <w:lsdException w:name="TOC Heading" w:semiHidden="1" w:uiPriority="39" w:unhideWhenUsed="1" w:qFormat="1"/>
+    <w:lsdException w:name="Plain Table 1" w:uiPriority="41"/>
+    <w:lsdException w:name="Plain Table 2" w:uiPriority="42"/>
+    <w:lsdException w:name="Plain Table 3" w:uiPriority="43"/>
+    <w:lsdException w:name="Plain Table 4" w:uiPriority="44"/>
+    <w:lsdException w:name="Plain Table 5" w:uiPriority="45"/>
+    <w:lsdException w:name="Grid Table Light" w:uiPriority="40"/>
+    <w:lsdException w:name="Grid Table 1 Light" w:uiPriority="46"/>
+    <w:lsdException w:name="Grid Table 2" w:uiPriority="47"/>
+    <w:lsdException w:name="Grid Table 3" w:uiPriority="48"/>
+    <w:lsdException w:name="Grid Table 4" w:uiPriority="49"/>
+    <w:lsdException w:name="Grid Table 5 Dark" w:uiPriority="50"/>
+    <w:lsdException w:name="Grid Table 6 Colorful" w:uiPriority="51"/>
+    <w:lsdException w:name="Grid Table 7 Colorful" w:uiPriority="52"/>
+    <w:lsdException w:name="Grid Table 1 Light Accent 1" w:uiPriority="46"/>
+    <w:lsdException w:name="Grid Table 2 Accent 1" w:uiPriority="47"/>
+    <w:lsdException w:name="Grid Table 3 Accent 1" w:uiPriority="48"/>
+    <w:lsdException w:name="Grid Table 4 Accent 1" w:uiPriority="49"/>
+    <w:lsdException w:name="Grid Table 5 Dark Accent 1" w:uiPriority="50"/>
+    <w:lsdException w:name="Grid Table 6 Colorful Accent 1" w:uiPriority="51"/>
+    <w:lsdException w:name="Grid Table 7 Colorful Accent 1" w:uiPriority="52"/>
+    <w:lsdException w:name="Grid Table 1 Light Accent 2" w:uiPriority="46"/>
+    <w:lsdException w:name="Grid Table 2 Accent 2" w:uiPriority="47"/>
+    <w:lsdException w:name="Grid Table 3 Accent 2" w:uiPriority="48"/>
+    <w:lsdException w:name="Grid Table 4 Accent 2" w:uiPriority="49"/>
+    <w:lsdException w:name="Grid Table 5 Dark Accent 2" w:uiPriority="50"/>
+    <w:lsdException w:name="Grid Table 6 Colorful Accent 2" w:uiPriority="51"/>
+    <w:lsdException w:name="Grid Table 7 Colorful Accent 2" w:uiPriority="52"/>
+    <w:lsdException w:name="Grid Table 1 Light Accent 3" w:uiPriority="46"/>
+    <w:lsdException w:name="Grid Table 2 Accent 3" w:uiPriority="47"/>
+    <w:lsdException w:name="Grid Table 3 Accent 3" w:uiPriority="48"/>
+    <w:lsdException w:name="Grid Table 4 Accent 3" w:uiPriority="49"/>
+    <w:lsdException w:name="Grid Table 5 Dark Accent 3" w:uiPriority="50"/>
+    <w:lsdException w:name="Grid Table 6 Colorful Accent 3" w:uiPriority="51"/>
+    <w:lsdException w:name="Grid Table 7 Colorful Accent 3" w:uiPriority="52"/>
+    <w:lsdException w:name="Grid Table 1 Light Accent 4" w:uiPriority="46"/>
+    <w:lsdException w:name="Grid Table 2 Accent 4" w:uiPriority="47"/>
+    <w:lsdException w:name="Grid Table 3 Accent 4" w:uiPriority="48"/>
+    <w:lsdException w:name="Grid Table 4 Accent 4" w:uiPriority="49"/>
+    <w:lsdException w:name="Grid Table 5 Dark Accent 4" w:uiPriority="50"/>
+    <w:lsdException w:name="Grid Table 6 Colorful Accent 4" w:uiPriority="51"/>
+    <w:lsdException w:name="Grid Table 7 Colorful Accent 4" w:uiPriority="52"/>
+    <w:lsdException w:name="Grid Table 1 Light Accent 5" w:uiPriority="46"/>
+    <w:lsdException w:name="Grid Table 2 Accent 5" w:uiPriority="47"/>
+    <w:lsdException w:name="Grid Table 3 Accent 5" w:uiPriority="48"/>
+    <w:lsdException w:name="Grid Table 4 Accent 5" w:uiPriority="49"/>
+    <w:lsdException w:name="Grid Table 5 Dark Accent 5" w:uiPriority="50"/>
+    <w:lsdException w:name="Grid Table 6 Colorful Accent 5" w:uiPriority="51"/>
+    <w:lsdException w:name="Grid Table 7 Colorful Accent 5" w:uiPriority="52"/>
+    <w:lsdException w:name="Grid Table 1 Light Accent 6" w:uiPriority="46"/>
+    <w:lsdException w:name="Grid Table 2 Accent 6" w:uiPriority="47"/>
+    <w:lsdException w:name="Grid Table 3 Accent 6" w:uiPriority="48"/>
+    <w:lsdException w:name="Grid Table 4 Accent 6" w:uiPriority="49"/>
+    <w:lsdException w:name="Grid Table 5 Dark Accent 6" w:uiPriority="50"/>
+    <w:lsdException w:name="Grid Table 6 Colorful Accent 6" w:uiPriority="51"/>
+    <w:lsdException w:name="Grid Table 7 Colorful Accent 6" w:uiPriority="52"/>
+    <w:lsdException w:name="List Table 1 Light" w:uiPriority="46"/>
+    <w:lsdException w:name="List Table 2" w:uiPriority="47"/>
+    <w:lsdException w:name="List Table 3" w:uiPriority="48"/>
+    <w:lsdException w:name="List Table 4" w:uiPriority="49"/>
+    <w:lsdException w:name="List Table 5 Dark" w:uiPriority="50"/>
+    <w:lsdException w:name="List Table 6 Colorful" w:uiPriority="51"/>
+    <w:lsdException w:name="List Table 7 Colorful" w:uiPriority="52"/>
+    <w:lsdException w:name="List Table 1 Light Accent 1" w:uiPriority="46"/>
+    <w:lsdException w:name="List Table 2 Accent 1" w:uiPriority="47"/>
+    <w:lsdException w:name="List Table 3 Accent 1" w:uiPriority="48"/>
+    <w:lsdException w:name="List Table 4 Accent 1" w:uiPriority="49"/>
+    <w:lsdException w:name="List Table 5 Dark Accent 1" w:uiPriority="50"/>
+    <w:lsdException w:name="List Table 6 Colorful Accent 1" w:uiPriority="51"/>
+    <w:lsdException w:name="List Table 7 Colorful Accent 1" w:uiPriority="52"/>
+    <w:lsdException w:name="List Table 1 Light Accent 2" w:uiPriority="46"/>
+    <w:lsdException w:name="List Table 2 Accent 2" w:uiPriority="47"/>
+    <w:lsdException w:name="List Table 3 Accent 2" w:uiPriority="48"/>
+    <w:lsdException w:name="List Table 4 Accent 2" w:uiPriority="49"/>
+    <w:lsdException w:name="List Table 5 Dark Accent 2" w:uiPriority="50"/>
+    <w:lsdException w:name="List Table 6 Colorful Accent 2" w:uiPriority="51"/>
+    <w:lsdException w:name="List Table 7 Colorful Accent 2" w:uiPriority="52"/>
+    <w:lsdException w:name="List Table 1 Light Accent 3" w:uiPriority="46"/>
+    <w:lsdException w:name="List Table 2 Accent 3" w:uiPriority="47"/>
+    <w:lsdException w:name="List Table 3 Accent 3" w:uiPriority="48"/>
+    <w:lsdException w:name="List Table 4 Accent 3" w:uiPriority="49"/>
+    <w:lsdException w:name="List Table 5 Dark Accent 3" w:uiPriority="50"/>
+    <w:lsdException w:name="List Table 6 Colorful Accent 3" w:uiPriority="51"/>
+    <w:lsdException w:name="List Table 7 Colorful Accent 3" w:uiPriority="52"/>
+    <w:lsdException w:name="List Table 1 Light Accent 4" w:uiPriority="46"/>
+    <w:lsdException w:name="List Table 2 Accent 4" w:uiPriority="47"/>
+    <w:lsdException w:name="List Table 3 Accent 4" w:uiPriority="48"/>
+    <w:lsdException w:name="List Table 4 Accent 4" w:uiPriority="49"/>
+    <w:lsdException w:name="List Table 5 Dark Accent 4" w:uiPriority="50"/>
+    <w:lsdException w:name="List Table 6 Colorful Accent 4" w:uiPriority="51"/>
+    <w:lsdException w:name="List Table 7 Colorful Accent 4" w:uiPriority="52"/>
+    <w:lsdException w:name="List Table 1 Light Accent 5" w:uiPriority="46"/>
+    <w:lsdException w:name="List Table 2 Accent 5" w:uiPriority="47"/>
+    <w:lsdException w:name="List Table 3 Accent 5" w:uiPriority="48"/>
+    <w:lsdException w:name="List Table 4 Accent 5" w:uiPriority="49"/>
+    <w:lsdException w:name="List Table 5 Dark Accent 5" w:uiPriority="50"/>
+    <w:lsdException w:name="List Table 6 Colorful Accent 5" w:uiPriority="51"/>
+    <w:lsdException w:name="List Table 7 Colorful Accent 5" w:uiPriority="52"/>
+    <w:lsdException w:name="List Table 1 Light Accent 6" w:uiPriority="46"/>
+    <w:lsdException w:name="List Table 2 Accent 6" w:uiPriority="47"/>
+    <w:lsdException w:name="List Table 3 Accent 6" w:uiPriority="48"/>
+    <w:lsdException w:name="List Table 4 Accent 6" w:uiPriority="49"/>
+    <w:lsdException w:name="List Table 5 Dark Accent 6" w:uiPriority="50"/>
+    <w:lsdException w:name="List Table 6 Colorful Accent 6" w:uiPriority="51"/>
+    <w:lsdException w:name="List Table 7 Colorful Accent 6" w:uiPriority="52"/>
+    <w:lsdException w:name="Mention" w:semiHidden="1" w:unhideWhenUsed="1"/>
+    <w:lsdException w:name="Smart Hyperlink" w:semiHidden="1" w:unhideWhenUsed="1"/>
+    <w:lsdException w:name="Hashtag" w:semiHidden="1" w:unhideWhenUsed="1"/>
+    <w:lsdException w:name="Unresolved Mention" w:semiHidden="1" w:unhideWhenUsed="1"/>
   </w:latentStyles>
   <w:style w:type="paragraph" w:default="1" w:styleId="Normal">
     <w:name w:val="Normal"/>

</xml_diff>